<commit_message>
technical in the works
</commit_message>
<xml_diff>
--- a/Project_Documents/FINAL TECHNICAL REPORT.docx
+++ b/Project_Documents/FINAL TECHNICAL REPORT.docx
@@ -313,1326 +313,14 @@
         <w:p>
           <w:pPr>
             <w:pStyle w:val="TOCHeading"/>
-            <w:rPr>
-              <w:rFonts w:ascii="Denk One" w:hAnsi="Denk One"/>
-              <w:color w:val="0F243E" w:themeColor="text2" w:themeShade="80"/>
-              <w:sz w:val="40"/>
-              <w:szCs w:val="40"/>
-            </w:rPr>
           </w:pPr>
-          <w:r>
-            <w:tab/>
-          </w:r>
-          <w:r>
-            <w:rPr>
-              <w:rFonts w:ascii="Denk One" w:hAnsi="Denk One"/>
-              <w:color w:val="0F243E" w:themeColor="text2" w:themeShade="80"/>
-              <w:sz w:val="40"/>
-              <w:szCs w:val="40"/>
-            </w:rPr>
-            <w:t>TABLE OF CONTENTS</w:t>
-          </w:r>
         </w:p>
         <w:p/>
-        <w:p>
-          <w:pPr>
-            <w:pStyle w:val="TOC1"/>
-            <w:rPr>
-              <w:rFonts w:ascii="Denk One" w:hAnsi="Denk One"/>
-              <w:noProof/>
-              <w:color w:val="0F243E" w:themeColor="text2" w:themeShade="80"/>
-              <w:sz w:val="32"/>
-              <w:szCs w:val="32"/>
-            </w:rPr>
-          </w:pPr>
-          <w:r>
-            <w:t xml:space="preserve">           </w:t>
-          </w:r>
-          <w:r>
-            <w:rPr>
-              <w:rFonts w:ascii="Denk One" w:hAnsi="Denk One"/>
-              <w:sz w:val="32"/>
-              <w:szCs w:val="32"/>
-            </w:rPr>
-            <w:t xml:space="preserve">     </w:t>
-          </w:r>
-          <w:r>
-            <w:rPr>
-              <w:rFonts w:ascii="Denk One" w:hAnsi="Denk One"/>
-              <w:sz w:val="32"/>
-              <w:szCs w:val="32"/>
-            </w:rPr>
-            <w:fldChar w:fldCharType="begin"/>
-          </w:r>
-          <w:r>
-            <w:rPr>
-              <w:rFonts w:ascii="Denk One" w:hAnsi="Denk One"/>
-              <w:sz w:val="32"/>
-              <w:szCs w:val="32"/>
-            </w:rPr>
-            <w:instrText xml:space="preserve"> TOC \o "1-3" \h \z \u </w:instrText>
-          </w:r>
-          <w:r>
-            <w:rPr>
-              <w:rFonts w:ascii="Denk One" w:hAnsi="Denk One"/>
-              <w:sz w:val="32"/>
-              <w:szCs w:val="32"/>
-            </w:rPr>
-            <w:fldChar w:fldCharType="separate"/>
-          </w:r>
-          <w:r>
-            <w:rPr>
-              <w:rFonts w:ascii="Denk One" w:hAnsi="Denk One"/>
-              <w:noProof/>
-              <w:color w:val="0F243E" w:themeColor="text2" w:themeShade="80"/>
-              <w:sz w:val="32"/>
-              <w:szCs w:val="32"/>
-            </w:rPr>
-            <w:t xml:space="preserve">Team </w:t>
-          </w:r>
-          <w:r>
-            <w:rPr>
-              <w:rFonts w:ascii="Denk One" w:hAnsi="Denk One"/>
-              <w:noProof/>
-              <w:color w:val="0F243E" w:themeColor="text2" w:themeShade="80"/>
-              <w:sz w:val="32"/>
-              <w:szCs w:val="32"/>
-            </w:rPr>
-            <w:t>Members</w:t>
-          </w:r>
-          <w:r>
-            <w:rPr>
-              <w:rFonts w:ascii="Denk One" w:hAnsi="Denk One"/>
-              <w:noProof/>
-              <w:color w:val="0F243E" w:themeColor="text2" w:themeShade="80"/>
-              <w:sz w:val="32"/>
-              <w:szCs w:val="32"/>
-            </w:rPr>
-            <w:t>………………………………………………………</w:t>
-          </w:r>
-          <w:r>
-            <w:rPr>
-              <w:rFonts w:ascii="Denk One" w:hAnsi="Denk One"/>
-              <w:noProof/>
-              <w:color w:val="0F243E" w:themeColor="text2" w:themeShade="80"/>
-              <w:sz w:val="32"/>
-              <w:szCs w:val="32"/>
-            </w:rPr>
-            <w:t>..</w:t>
-          </w:r>
-          <w:r>
-            <w:rPr>
-              <w:rFonts w:ascii="Denk One" w:hAnsi="Denk One"/>
-              <w:noProof/>
-              <w:color w:val="0F243E" w:themeColor="text2" w:themeShade="80"/>
-              <w:sz w:val="32"/>
-              <w:szCs w:val="32"/>
-            </w:rPr>
-            <w:fldChar w:fldCharType="begin"/>
-          </w:r>
-          <w:r>
-            <w:rPr>
-              <w:rFonts w:ascii="Denk One" w:hAnsi="Denk One"/>
-              <w:noProof/>
-              <w:color w:val="0F243E" w:themeColor="text2" w:themeShade="80"/>
-              <w:sz w:val="32"/>
-              <w:szCs w:val="32"/>
-            </w:rPr>
-            <w:instrText xml:space="preserve"> PAGEREF _Toc248086843 \h </w:instrText>
-          </w:r>
-          <w:r>
-            <w:rPr>
-              <w:rFonts w:ascii="Denk One" w:hAnsi="Denk One"/>
-              <w:noProof/>
-              <w:color w:val="0F243E" w:themeColor="text2" w:themeShade="80"/>
-              <w:sz w:val="32"/>
-              <w:szCs w:val="32"/>
-            </w:rPr>
-          </w:r>
-          <w:r>
-            <w:rPr>
-              <w:rFonts w:ascii="Denk One" w:hAnsi="Denk One"/>
-              <w:noProof/>
-              <w:color w:val="0F243E" w:themeColor="text2" w:themeShade="80"/>
-              <w:sz w:val="32"/>
-              <w:szCs w:val="32"/>
-            </w:rPr>
-            <w:fldChar w:fldCharType="separate"/>
-          </w:r>
-          <w:r>
-            <w:rPr>
-              <w:rFonts w:ascii="Denk One" w:hAnsi="Denk One"/>
-              <w:noProof/>
-              <w:color w:val="0F243E" w:themeColor="text2" w:themeShade="80"/>
-              <w:sz w:val="32"/>
-              <w:szCs w:val="32"/>
-            </w:rPr>
-            <w:t>3</w:t>
-          </w:r>
-          <w:r>
-            <w:rPr>
-              <w:rFonts w:ascii="Denk One" w:hAnsi="Denk One"/>
-              <w:noProof/>
-              <w:color w:val="0F243E" w:themeColor="text2" w:themeShade="80"/>
-              <w:sz w:val="32"/>
-              <w:szCs w:val="32"/>
-            </w:rPr>
-            <w:fldChar w:fldCharType="end"/>
-          </w:r>
-          <w:r>
-            <w:rPr>
-              <w:rFonts w:ascii="Denk One" w:hAnsi="Denk One"/>
-              <w:noProof/>
-              <w:color w:val="0F243E" w:themeColor="text2" w:themeShade="80"/>
-              <w:sz w:val="32"/>
-              <w:szCs w:val="32"/>
-            </w:rPr>
-            <w:t xml:space="preserve"> </w:t>
-          </w:r>
-        </w:p>
-        <w:p>
-          <w:pPr>
-            <w:pStyle w:val="TOC1"/>
-            <w:rPr>
-              <w:rFonts w:ascii="Denk One" w:hAnsi="Denk One"/>
-              <w:noProof/>
-              <w:color w:val="0F243E" w:themeColor="text2" w:themeShade="80"/>
-              <w:sz w:val="32"/>
-              <w:szCs w:val="32"/>
-            </w:rPr>
-          </w:pPr>
-          <w:r>
-            <w:rPr>
-              <w:rFonts w:ascii="Denk One" w:hAnsi="Denk One"/>
-              <w:noProof/>
-              <w:color w:val="0F243E" w:themeColor="text2" w:themeShade="80"/>
-              <w:sz w:val="32"/>
-              <w:szCs w:val="32"/>
-            </w:rPr>
-            <w:t xml:space="preserve">           Use Case Diagram</w:t>
-          </w:r>
-          <w:r>
-            <w:rPr>
-              <w:rFonts w:ascii="Denk One" w:hAnsi="Denk One"/>
-              <w:noProof/>
-              <w:color w:val="0F243E" w:themeColor="text2" w:themeShade="80"/>
-              <w:sz w:val="32"/>
-              <w:szCs w:val="32"/>
-            </w:rPr>
-            <w:t>……………………………………………………</w:t>
-          </w:r>
-          <w:r>
-            <w:rPr>
-              <w:rFonts w:ascii="Denk One" w:hAnsi="Denk One"/>
-              <w:noProof/>
-              <w:color w:val="0F243E" w:themeColor="text2" w:themeShade="80"/>
-              <w:sz w:val="32"/>
-              <w:szCs w:val="32"/>
-            </w:rPr>
-            <w:fldChar w:fldCharType="begin"/>
-          </w:r>
-          <w:r>
-            <w:rPr>
-              <w:rFonts w:ascii="Denk One" w:hAnsi="Denk One"/>
-              <w:noProof/>
-              <w:color w:val="0F243E" w:themeColor="text2" w:themeShade="80"/>
-              <w:sz w:val="32"/>
-              <w:szCs w:val="32"/>
-            </w:rPr>
-            <w:instrText xml:space="preserve"> PAGEREF _Toc248086844 \h </w:instrText>
-          </w:r>
-          <w:r>
-            <w:rPr>
-              <w:rFonts w:ascii="Denk One" w:hAnsi="Denk One"/>
-              <w:noProof/>
-              <w:color w:val="0F243E" w:themeColor="text2" w:themeShade="80"/>
-              <w:sz w:val="32"/>
-              <w:szCs w:val="32"/>
-            </w:rPr>
-          </w:r>
-          <w:r>
-            <w:rPr>
-              <w:rFonts w:ascii="Denk One" w:hAnsi="Denk One"/>
-              <w:noProof/>
-              <w:color w:val="0F243E" w:themeColor="text2" w:themeShade="80"/>
-              <w:sz w:val="32"/>
-              <w:szCs w:val="32"/>
-            </w:rPr>
-            <w:fldChar w:fldCharType="separate"/>
-          </w:r>
-          <w:r>
-            <w:rPr>
-              <w:rFonts w:ascii="Denk One" w:hAnsi="Denk One"/>
-              <w:noProof/>
-              <w:color w:val="0F243E" w:themeColor="text2" w:themeShade="80"/>
-              <w:sz w:val="32"/>
-              <w:szCs w:val="32"/>
-            </w:rPr>
-            <w:t>3</w:t>
-          </w:r>
-          <w:r>
-            <w:rPr>
-              <w:rFonts w:ascii="Denk One" w:hAnsi="Denk One"/>
-              <w:noProof/>
-              <w:color w:val="0F243E" w:themeColor="text2" w:themeShade="80"/>
-              <w:sz w:val="32"/>
-              <w:szCs w:val="32"/>
-            </w:rPr>
-            <w:fldChar w:fldCharType="end"/>
-          </w:r>
-        </w:p>
-        <w:p>
-          <w:pPr>
-            <w:pStyle w:val="TOC1"/>
-            <w:rPr>
-              <w:rFonts w:ascii="Denk One" w:hAnsi="Denk One"/>
-              <w:noProof/>
-              <w:color w:val="0F243E" w:themeColor="text2" w:themeShade="80"/>
-              <w:sz w:val="32"/>
-              <w:szCs w:val="32"/>
-            </w:rPr>
-          </w:pPr>
-          <w:r>
-            <w:rPr>
-              <w:rFonts w:ascii="Denk One" w:hAnsi="Denk One"/>
-              <w:noProof/>
-              <w:color w:val="0F243E" w:themeColor="text2" w:themeShade="80"/>
-              <w:sz w:val="32"/>
-              <w:szCs w:val="32"/>
-            </w:rPr>
-            <w:t xml:space="preserve">           Software Features</w:t>
-          </w:r>
-          <w:r>
-            <w:rPr>
-              <w:rFonts w:ascii="Denk One" w:hAnsi="Denk One"/>
-              <w:noProof/>
-              <w:color w:val="0F243E" w:themeColor="text2" w:themeShade="80"/>
-              <w:sz w:val="32"/>
-              <w:szCs w:val="32"/>
-            </w:rPr>
-            <w:t>…………………………………………………..</w:t>
-          </w:r>
-          <w:r>
-            <w:rPr>
-              <w:rFonts w:ascii="Denk One" w:hAnsi="Denk One"/>
-              <w:noProof/>
-              <w:color w:val="0F243E" w:themeColor="text2" w:themeShade="80"/>
-              <w:sz w:val="32"/>
-              <w:szCs w:val="32"/>
-            </w:rPr>
-            <w:fldChar w:fldCharType="begin"/>
-          </w:r>
-          <w:r>
-            <w:rPr>
-              <w:rFonts w:ascii="Denk One" w:hAnsi="Denk One"/>
-              <w:noProof/>
-              <w:color w:val="0F243E" w:themeColor="text2" w:themeShade="80"/>
-              <w:sz w:val="32"/>
-              <w:szCs w:val="32"/>
-            </w:rPr>
-            <w:instrText xml:space="preserve"> PAGEREF _Toc248086845 \h </w:instrText>
-          </w:r>
-          <w:r>
-            <w:rPr>
-              <w:rFonts w:ascii="Denk One" w:hAnsi="Denk One"/>
-              <w:noProof/>
-              <w:color w:val="0F243E" w:themeColor="text2" w:themeShade="80"/>
-              <w:sz w:val="32"/>
-              <w:szCs w:val="32"/>
-            </w:rPr>
-          </w:r>
-          <w:r>
-            <w:rPr>
-              <w:rFonts w:ascii="Denk One" w:hAnsi="Denk One"/>
-              <w:noProof/>
-              <w:color w:val="0F243E" w:themeColor="text2" w:themeShade="80"/>
-              <w:sz w:val="32"/>
-              <w:szCs w:val="32"/>
-            </w:rPr>
-            <w:fldChar w:fldCharType="separate"/>
-          </w:r>
-          <w:r>
-            <w:rPr>
-              <w:rFonts w:ascii="Denk One" w:hAnsi="Denk One"/>
-              <w:noProof/>
-              <w:color w:val="0F243E" w:themeColor="text2" w:themeShade="80"/>
-              <w:sz w:val="32"/>
-              <w:szCs w:val="32"/>
-            </w:rPr>
-            <w:t>4</w:t>
-          </w:r>
-          <w:r>
-            <w:rPr>
-              <w:rFonts w:ascii="Denk One" w:hAnsi="Denk One"/>
-              <w:noProof/>
-              <w:color w:val="0F243E" w:themeColor="text2" w:themeShade="80"/>
-              <w:sz w:val="32"/>
-              <w:szCs w:val="32"/>
-            </w:rPr>
-            <w:fldChar w:fldCharType="end"/>
-          </w:r>
-        </w:p>
-        <w:p>
-          <w:pPr>
-            <w:pStyle w:val="TOC1"/>
-            <w:rPr>
-              <w:rFonts w:ascii="Denk One" w:hAnsi="Denk One"/>
-              <w:noProof/>
-              <w:color w:val="0F243E" w:themeColor="text2" w:themeShade="80"/>
-              <w:sz w:val="32"/>
-              <w:szCs w:val="32"/>
-            </w:rPr>
-          </w:pPr>
-          <w:r>
-            <w:rPr>
-              <w:rFonts w:ascii="Denk One" w:hAnsi="Denk One"/>
-              <w:noProof/>
-              <w:color w:val="0F243E" w:themeColor="text2" w:themeShade="80"/>
-              <w:sz w:val="32"/>
-              <w:szCs w:val="32"/>
-            </w:rPr>
-            <w:t xml:space="preserve">           Software Architecture Diagram</w:t>
-          </w:r>
-          <w:r>
-            <w:rPr>
-              <w:rFonts w:ascii="Denk One" w:hAnsi="Denk One"/>
-              <w:noProof/>
-              <w:color w:val="0F243E" w:themeColor="text2" w:themeShade="80"/>
-              <w:sz w:val="32"/>
-              <w:szCs w:val="32"/>
-            </w:rPr>
-            <w:t>…………………………………</w:t>
-          </w:r>
-          <w:r>
-            <w:rPr>
-              <w:rFonts w:ascii="Denk One" w:hAnsi="Denk One"/>
-              <w:noProof/>
-              <w:color w:val="0F243E" w:themeColor="text2" w:themeShade="80"/>
-              <w:sz w:val="32"/>
-              <w:szCs w:val="32"/>
-            </w:rPr>
-            <w:fldChar w:fldCharType="begin"/>
-          </w:r>
-          <w:r>
-            <w:rPr>
-              <w:rFonts w:ascii="Denk One" w:hAnsi="Denk One"/>
-              <w:noProof/>
-              <w:color w:val="0F243E" w:themeColor="text2" w:themeShade="80"/>
-              <w:sz w:val="32"/>
-              <w:szCs w:val="32"/>
-            </w:rPr>
-            <w:instrText xml:space="preserve"> PAGEREF _Toc248086846 \h </w:instrText>
-          </w:r>
-          <w:r>
-            <w:rPr>
-              <w:rFonts w:ascii="Denk One" w:hAnsi="Denk One"/>
-              <w:noProof/>
-              <w:color w:val="0F243E" w:themeColor="text2" w:themeShade="80"/>
-              <w:sz w:val="32"/>
-              <w:szCs w:val="32"/>
-            </w:rPr>
-          </w:r>
-          <w:r>
-            <w:rPr>
-              <w:rFonts w:ascii="Denk One" w:hAnsi="Denk One"/>
-              <w:noProof/>
-              <w:color w:val="0F243E" w:themeColor="text2" w:themeShade="80"/>
-              <w:sz w:val="32"/>
-              <w:szCs w:val="32"/>
-            </w:rPr>
-            <w:fldChar w:fldCharType="separate"/>
-          </w:r>
-          <w:r>
-            <w:rPr>
-              <w:rFonts w:ascii="Denk One" w:hAnsi="Denk One"/>
-              <w:noProof/>
-              <w:color w:val="0F243E" w:themeColor="text2" w:themeShade="80"/>
-              <w:sz w:val="32"/>
-              <w:szCs w:val="32"/>
-            </w:rPr>
-            <w:t>4</w:t>
-          </w:r>
-          <w:r>
-            <w:rPr>
-              <w:rFonts w:ascii="Denk One" w:hAnsi="Denk One"/>
-              <w:noProof/>
-              <w:color w:val="0F243E" w:themeColor="text2" w:themeShade="80"/>
-              <w:sz w:val="32"/>
-              <w:szCs w:val="32"/>
-            </w:rPr>
-            <w:fldChar w:fldCharType="end"/>
-          </w:r>
-          <w:r>
-            <w:rPr>
-              <w:rFonts w:ascii="Denk One" w:hAnsi="Denk One"/>
-              <w:noProof/>
-              <w:color w:val="0F243E" w:themeColor="text2" w:themeShade="80"/>
-              <w:sz w:val="32"/>
-              <w:szCs w:val="32"/>
-            </w:rPr>
-            <w:t xml:space="preserve">   </w:t>
-          </w:r>
-        </w:p>
-        <w:p>
-          <w:pPr>
-            <w:pStyle w:val="TOC1"/>
-            <w:rPr>
-              <w:rFonts w:ascii="Denk One" w:hAnsi="Denk One"/>
-              <w:noProof/>
-              <w:color w:val="0F243E" w:themeColor="text2" w:themeShade="80"/>
-              <w:sz w:val="32"/>
-              <w:szCs w:val="32"/>
-            </w:rPr>
-          </w:pPr>
-          <w:r>
-            <w:rPr>
-              <w:rFonts w:ascii="Denk One" w:hAnsi="Denk One"/>
-              <w:noProof/>
-              <w:color w:val="0F243E" w:themeColor="text2" w:themeShade="80"/>
-              <w:sz w:val="32"/>
-              <w:szCs w:val="32"/>
-            </w:rPr>
-            <w:t xml:space="preserve">           Physical Database Model</w:t>
-          </w:r>
-          <w:r>
-            <w:rPr>
-              <w:rFonts w:ascii="Denk One" w:hAnsi="Denk One"/>
-              <w:noProof/>
-              <w:color w:val="0F243E" w:themeColor="text2" w:themeShade="80"/>
-              <w:sz w:val="32"/>
-              <w:szCs w:val="32"/>
-            </w:rPr>
-            <w:t>………………………………………….</w:t>
-          </w:r>
-          <w:r>
-            <w:rPr>
-              <w:rFonts w:ascii="Denk One" w:hAnsi="Denk One"/>
-              <w:noProof/>
-              <w:color w:val="0F243E" w:themeColor="text2" w:themeShade="80"/>
-              <w:sz w:val="32"/>
-              <w:szCs w:val="32"/>
-            </w:rPr>
-            <w:fldChar w:fldCharType="begin"/>
-          </w:r>
-          <w:r>
-            <w:rPr>
-              <w:rFonts w:ascii="Denk One" w:hAnsi="Denk One"/>
-              <w:noProof/>
-              <w:color w:val="0F243E" w:themeColor="text2" w:themeShade="80"/>
-              <w:sz w:val="32"/>
-              <w:szCs w:val="32"/>
-            </w:rPr>
-            <w:instrText xml:space="preserve"> PAGEREF _Toc248086847 \h </w:instrText>
-          </w:r>
-          <w:r>
-            <w:rPr>
-              <w:rFonts w:ascii="Denk One" w:hAnsi="Denk One"/>
-              <w:noProof/>
-              <w:color w:val="0F243E" w:themeColor="text2" w:themeShade="80"/>
-              <w:sz w:val="32"/>
-              <w:szCs w:val="32"/>
-            </w:rPr>
-          </w:r>
-          <w:r>
-            <w:rPr>
-              <w:rFonts w:ascii="Denk One" w:hAnsi="Denk One"/>
-              <w:noProof/>
-              <w:color w:val="0F243E" w:themeColor="text2" w:themeShade="80"/>
-              <w:sz w:val="32"/>
-              <w:szCs w:val="32"/>
-            </w:rPr>
-            <w:fldChar w:fldCharType="separate"/>
-          </w:r>
-          <w:r>
-            <w:rPr>
-              <w:rFonts w:ascii="Denk One" w:hAnsi="Denk One"/>
-              <w:noProof/>
-              <w:color w:val="0F243E" w:themeColor="text2" w:themeShade="80"/>
-              <w:sz w:val="32"/>
-              <w:szCs w:val="32"/>
-            </w:rPr>
-            <w:t>4</w:t>
-          </w:r>
-          <w:r>
-            <w:rPr>
-              <w:rFonts w:ascii="Denk One" w:hAnsi="Denk One"/>
-              <w:noProof/>
-              <w:color w:val="0F243E" w:themeColor="text2" w:themeShade="80"/>
-              <w:sz w:val="32"/>
-              <w:szCs w:val="32"/>
-            </w:rPr>
-            <w:fldChar w:fldCharType="end"/>
-          </w:r>
-        </w:p>
-        <w:p>
-          <w:pPr>
-            <w:pStyle w:val="TOC2"/>
-            <w:tabs>
-              <w:tab w:val="right" w:leader="dot" w:pos="12230"/>
-            </w:tabs>
-            <w:rPr>
-              <w:rFonts w:ascii="Denk One" w:hAnsi="Denk One"/>
-              <w:noProof/>
-              <w:color w:val="0F243E" w:themeColor="text2" w:themeShade="80"/>
-              <w:sz w:val="32"/>
-              <w:szCs w:val="32"/>
-            </w:rPr>
-          </w:pPr>
-          <w:r>
-            <w:rPr>
-              <w:rFonts w:ascii="Denk One" w:hAnsi="Denk One"/>
-              <w:noProof/>
-              <w:color w:val="0F243E" w:themeColor="text2" w:themeShade="80"/>
-              <w:sz w:val="32"/>
-              <w:szCs w:val="32"/>
-            </w:rPr>
-            <w:t xml:space="preserve">                Explanation</w:t>
-          </w:r>
-          <w:r>
-            <w:rPr>
-              <w:rFonts w:ascii="Denk One" w:hAnsi="Denk One"/>
-              <w:noProof/>
-              <w:color w:val="0F243E" w:themeColor="text2" w:themeShade="80"/>
-              <w:sz w:val="32"/>
-              <w:szCs w:val="32"/>
-            </w:rPr>
-            <w:t>……………………………………………………</w:t>
-          </w:r>
-          <w:r>
-            <w:rPr>
-              <w:rFonts w:ascii="Denk One" w:hAnsi="Denk One"/>
-              <w:noProof/>
-              <w:color w:val="0F243E" w:themeColor="text2" w:themeShade="80"/>
-              <w:sz w:val="32"/>
-              <w:szCs w:val="32"/>
-            </w:rPr>
-            <w:t>…</w:t>
-          </w:r>
-          <w:r>
-            <w:rPr>
-              <w:rFonts w:ascii="Denk One" w:hAnsi="Denk One"/>
-              <w:noProof/>
-              <w:color w:val="0F243E" w:themeColor="text2" w:themeShade="80"/>
-              <w:sz w:val="32"/>
-              <w:szCs w:val="32"/>
-            </w:rPr>
-            <w:fldChar w:fldCharType="begin"/>
-          </w:r>
-          <w:r>
-            <w:rPr>
-              <w:rFonts w:ascii="Denk One" w:hAnsi="Denk One"/>
-              <w:noProof/>
-              <w:color w:val="0F243E" w:themeColor="text2" w:themeShade="80"/>
-              <w:sz w:val="32"/>
-              <w:szCs w:val="32"/>
-            </w:rPr>
-            <w:instrText xml:space="preserve"> PAGEREF _Toc248086848 \h </w:instrText>
-          </w:r>
-          <w:r>
-            <w:rPr>
-              <w:rFonts w:ascii="Denk One" w:hAnsi="Denk One"/>
-              <w:noProof/>
-              <w:color w:val="0F243E" w:themeColor="text2" w:themeShade="80"/>
-              <w:sz w:val="32"/>
-              <w:szCs w:val="32"/>
-            </w:rPr>
-          </w:r>
-          <w:r>
-            <w:rPr>
-              <w:rFonts w:ascii="Denk One" w:hAnsi="Denk One"/>
-              <w:noProof/>
-              <w:color w:val="0F243E" w:themeColor="text2" w:themeShade="80"/>
-              <w:sz w:val="32"/>
-              <w:szCs w:val="32"/>
-            </w:rPr>
-            <w:fldChar w:fldCharType="separate"/>
-          </w:r>
-          <w:r>
-            <w:rPr>
-              <w:rFonts w:ascii="Denk One" w:hAnsi="Denk One"/>
-              <w:noProof/>
-              <w:color w:val="0F243E" w:themeColor="text2" w:themeShade="80"/>
-              <w:sz w:val="32"/>
-              <w:szCs w:val="32"/>
-            </w:rPr>
-            <w:t>5</w:t>
-          </w:r>
-          <w:r>
-            <w:rPr>
-              <w:rFonts w:ascii="Denk One" w:hAnsi="Denk One"/>
-              <w:noProof/>
-              <w:color w:val="0F243E" w:themeColor="text2" w:themeShade="80"/>
-              <w:sz w:val="32"/>
-              <w:szCs w:val="32"/>
-            </w:rPr>
-            <w:fldChar w:fldCharType="end"/>
-          </w:r>
-        </w:p>
-        <w:p>
-          <w:pPr>
-            <w:pStyle w:val="TOC1"/>
-            <w:rPr>
-              <w:rFonts w:ascii="Denk One" w:hAnsi="Denk One"/>
-              <w:noProof/>
-              <w:color w:val="0F243E" w:themeColor="text2" w:themeShade="80"/>
-              <w:sz w:val="32"/>
-              <w:szCs w:val="32"/>
-            </w:rPr>
-          </w:pPr>
-          <w:r>
-            <w:rPr>
-              <w:rFonts w:ascii="Denk One" w:hAnsi="Denk One"/>
-              <w:noProof/>
-              <w:color w:val="0F243E" w:themeColor="text2" w:themeShade="80"/>
-              <w:sz w:val="32"/>
-              <w:szCs w:val="32"/>
-            </w:rPr>
-            <w:t xml:space="preserve">           User Interface</w:t>
-          </w:r>
-          <w:r>
-            <w:rPr>
-              <w:rFonts w:ascii="Denk One" w:hAnsi="Denk One"/>
-              <w:noProof/>
-              <w:color w:val="0F243E" w:themeColor="text2" w:themeShade="80"/>
-              <w:sz w:val="32"/>
-              <w:szCs w:val="32"/>
-            </w:rPr>
-            <w:t>………………………………………………………..</w:t>
-          </w:r>
-          <w:r>
-            <w:rPr>
-              <w:rFonts w:ascii="Denk One" w:hAnsi="Denk One"/>
-              <w:noProof/>
-              <w:color w:val="0F243E" w:themeColor="text2" w:themeShade="80"/>
-              <w:sz w:val="32"/>
-              <w:szCs w:val="32"/>
-            </w:rPr>
-            <w:fldChar w:fldCharType="begin"/>
-          </w:r>
-          <w:r>
-            <w:rPr>
-              <w:rFonts w:ascii="Denk One" w:hAnsi="Denk One"/>
-              <w:noProof/>
-              <w:color w:val="0F243E" w:themeColor="text2" w:themeShade="80"/>
-              <w:sz w:val="32"/>
-              <w:szCs w:val="32"/>
-            </w:rPr>
-            <w:instrText xml:space="preserve"> PAGEREF _Toc248086849 \h </w:instrText>
-          </w:r>
-          <w:r>
-            <w:rPr>
-              <w:rFonts w:ascii="Denk One" w:hAnsi="Denk One"/>
-              <w:noProof/>
-              <w:color w:val="0F243E" w:themeColor="text2" w:themeShade="80"/>
-              <w:sz w:val="32"/>
-              <w:szCs w:val="32"/>
-            </w:rPr>
-          </w:r>
-          <w:r>
-            <w:rPr>
-              <w:rFonts w:ascii="Denk One" w:hAnsi="Denk One"/>
-              <w:noProof/>
-              <w:color w:val="0F243E" w:themeColor="text2" w:themeShade="80"/>
-              <w:sz w:val="32"/>
-              <w:szCs w:val="32"/>
-            </w:rPr>
-            <w:fldChar w:fldCharType="separate"/>
-          </w:r>
-          <w:r>
-            <w:rPr>
-              <w:rFonts w:ascii="Denk One" w:hAnsi="Denk One"/>
-              <w:noProof/>
-              <w:color w:val="0F243E" w:themeColor="text2" w:themeShade="80"/>
-              <w:sz w:val="32"/>
-              <w:szCs w:val="32"/>
-            </w:rPr>
-            <w:t>6</w:t>
-          </w:r>
-          <w:r>
-            <w:rPr>
-              <w:rFonts w:ascii="Denk One" w:hAnsi="Denk One"/>
-              <w:noProof/>
-              <w:color w:val="0F243E" w:themeColor="text2" w:themeShade="80"/>
-              <w:sz w:val="32"/>
-              <w:szCs w:val="32"/>
-            </w:rPr>
-            <w:fldChar w:fldCharType="end"/>
-          </w:r>
-        </w:p>
-        <w:p>
-          <w:pPr>
-            <w:pStyle w:val="TOC2"/>
-            <w:tabs>
-              <w:tab w:val="right" w:leader="dot" w:pos="12230"/>
-            </w:tabs>
-            <w:rPr>
-              <w:rFonts w:ascii="Denk One" w:hAnsi="Denk One"/>
-              <w:noProof/>
-              <w:color w:val="0F243E" w:themeColor="text2" w:themeShade="80"/>
-              <w:sz w:val="32"/>
-              <w:szCs w:val="32"/>
-            </w:rPr>
-          </w:pPr>
-          <w:r>
-            <w:rPr>
-              <w:rFonts w:ascii="Denk One" w:hAnsi="Denk One"/>
-              <w:noProof/>
-              <w:color w:val="0F243E" w:themeColor="text2" w:themeShade="80"/>
-              <w:sz w:val="32"/>
-              <w:szCs w:val="32"/>
-            </w:rPr>
-            <w:t xml:space="preserve">         </w:t>
-          </w:r>
-          <w:r>
-            <w:rPr>
-              <w:rFonts w:ascii="Denk One" w:hAnsi="Denk One"/>
-              <w:noProof/>
-              <w:color w:val="0F243E" w:themeColor="text2" w:themeShade="80"/>
-              <w:sz w:val="32"/>
-              <w:szCs w:val="32"/>
-            </w:rPr>
-            <w:t xml:space="preserve">       </w:t>
-          </w:r>
-          <w:r>
-            <w:rPr>
-              <w:rFonts w:ascii="Denk One" w:hAnsi="Denk One"/>
-              <w:noProof/>
-              <w:color w:val="0F243E" w:themeColor="text2" w:themeShade="80"/>
-              <w:sz w:val="32"/>
-              <w:szCs w:val="32"/>
-            </w:rPr>
-            <w:t>Web Client</w:t>
-          </w:r>
-          <w:r>
-            <w:rPr>
-              <w:rFonts w:ascii="Denk One" w:hAnsi="Denk One"/>
-              <w:noProof/>
-              <w:color w:val="0F243E" w:themeColor="text2" w:themeShade="80"/>
-              <w:sz w:val="32"/>
-              <w:szCs w:val="32"/>
-            </w:rPr>
-            <w:t>…………………………………………..............</w:t>
-          </w:r>
-          <w:r>
-            <w:rPr>
-              <w:rFonts w:ascii="Denk One" w:hAnsi="Denk One"/>
-              <w:noProof/>
-              <w:color w:val="0F243E" w:themeColor="text2" w:themeShade="80"/>
-              <w:sz w:val="32"/>
-              <w:szCs w:val="32"/>
-            </w:rPr>
-            <w:fldChar w:fldCharType="begin"/>
-          </w:r>
-          <w:r>
-            <w:rPr>
-              <w:rFonts w:ascii="Denk One" w:hAnsi="Denk One"/>
-              <w:noProof/>
-              <w:color w:val="0F243E" w:themeColor="text2" w:themeShade="80"/>
-              <w:sz w:val="32"/>
-              <w:szCs w:val="32"/>
-            </w:rPr>
-            <w:instrText xml:space="preserve"> PAGEREF _Toc248086850 \h </w:instrText>
-          </w:r>
-          <w:r>
-            <w:rPr>
-              <w:rFonts w:ascii="Denk One" w:hAnsi="Denk One"/>
-              <w:noProof/>
-              <w:color w:val="0F243E" w:themeColor="text2" w:themeShade="80"/>
-              <w:sz w:val="32"/>
-              <w:szCs w:val="32"/>
-            </w:rPr>
-          </w:r>
-          <w:r>
-            <w:rPr>
-              <w:rFonts w:ascii="Denk One" w:hAnsi="Denk One"/>
-              <w:noProof/>
-              <w:color w:val="0F243E" w:themeColor="text2" w:themeShade="80"/>
-              <w:sz w:val="32"/>
-              <w:szCs w:val="32"/>
-            </w:rPr>
-            <w:fldChar w:fldCharType="separate"/>
-          </w:r>
-          <w:r>
-            <w:rPr>
-              <w:rFonts w:ascii="Denk One" w:hAnsi="Denk One"/>
-              <w:noProof/>
-              <w:color w:val="0F243E" w:themeColor="text2" w:themeShade="80"/>
-              <w:sz w:val="32"/>
-              <w:szCs w:val="32"/>
-            </w:rPr>
-            <w:t>6</w:t>
-          </w:r>
-          <w:r>
-            <w:rPr>
-              <w:rFonts w:ascii="Denk One" w:hAnsi="Denk One"/>
-              <w:noProof/>
-              <w:color w:val="0F243E" w:themeColor="text2" w:themeShade="80"/>
-              <w:sz w:val="32"/>
-              <w:szCs w:val="32"/>
-            </w:rPr>
-            <w:fldChar w:fldCharType="end"/>
-          </w:r>
-        </w:p>
-        <w:p>
-          <w:pPr>
-            <w:pStyle w:val="TOC2"/>
-            <w:tabs>
-              <w:tab w:val="right" w:leader="dot" w:pos="12230"/>
-            </w:tabs>
-            <w:rPr>
-              <w:rFonts w:ascii="Denk One" w:hAnsi="Denk One"/>
-              <w:noProof/>
-              <w:color w:val="0F243E" w:themeColor="text2" w:themeShade="80"/>
-              <w:sz w:val="32"/>
-              <w:szCs w:val="32"/>
-            </w:rPr>
-          </w:pPr>
-          <w:r>
-            <w:rPr>
-              <w:rFonts w:ascii="Denk One" w:hAnsi="Denk One"/>
-              <w:noProof/>
-              <w:color w:val="0F243E" w:themeColor="text2" w:themeShade="80"/>
-              <w:sz w:val="32"/>
-              <w:szCs w:val="32"/>
-            </w:rPr>
-            <w:t xml:space="preserve">         </w:t>
-          </w:r>
-          <w:r>
-            <w:rPr>
-              <w:rFonts w:ascii="Denk One" w:hAnsi="Denk One"/>
-              <w:noProof/>
-              <w:color w:val="0F243E" w:themeColor="text2" w:themeShade="80"/>
-              <w:sz w:val="32"/>
-              <w:szCs w:val="32"/>
-            </w:rPr>
-            <w:t xml:space="preserve">       </w:t>
-          </w:r>
-          <w:r>
-            <w:rPr>
-              <w:rFonts w:ascii="Denk One" w:hAnsi="Denk One"/>
-              <w:noProof/>
-              <w:color w:val="0F243E" w:themeColor="text2" w:themeShade="80"/>
-              <w:sz w:val="32"/>
-              <w:szCs w:val="32"/>
-            </w:rPr>
-            <w:t>Mobile Application</w:t>
-          </w:r>
-          <w:r>
-            <w:rPr>
-              <w:rFonts w:ascii="Denk One" w:hAnsi="Denk One"/>
-              <w:noProof/>
-              <w:color w:val="0F243E" w:themeColor="text2" w:themeShade="80"/>
-              <w:sz w:val="32"/>
-              <w:szCs w:val="32"/>
-            </w:rPr>
-            <w:t>…………………………………….........</w:t>
-          </w:r>
-          <w:r>
-            <w:rPr>
-              <w:rFonts w:ascii="Denk One" w:hAnsi="Denk One"/>
-              <w:noProof/>
-              <w:color w:val="0F243E" w:themeColor="text2" w:themeShade="80"/>
-              <w:sz w:val="32"/>
-              <w:szCs w:val="32"/>
-            </w:rPr>
-            <w:fldChar w:fldCharType="begin"/>
-          </w:r>
-          <w:r>
-            <w:rPr>
-              <w:rFonts w:ascii="Denk One" w:hAnsi="Denk One"/>
-              <w:noProof/>
-              <w:color w:val="0F243E" w:themeColor="text2" w:themeShade="80"/>
-              <w:sz w:val="32"/>
-              <w:szCs w:val="32"/>
-            </w:rPr>
-            <w:instrText xml:space="preserve"> PAGEREF _Toc248086851 \h </w:instrText>
-          </w:r>
-          <w:r>
-            <w:rPr>
-              <w:rFonts w:ascii="Denk One" w:hAnsi="Denk One"/>
-              <w:noProof/>
-              <w:color w:val="0F243E" w:themeColor="text2" w:themeShade="80"/>
-              <w:sz w:val="32"/>
-              <w:szCs w:val="32"/>
-            </w:rPr>
-          </w:r>
-          <w:r>
-            <w:rPr>
-              <w:rFonts w:ascii="Denk One" w:hAnsi="Denk One"/>
-              <w:noProof/>
-              <w:color w:val="0F243E" w:themeColor="text2" w:themeShade="80"/>
-              <w:sz w:val="32"/>
-              <w:szCs w:val="32"/>
-            </w:rPr>
-            <w:fldChar w:fldCharType="separate"/>
-          </w:r>
-          <w:r>
-            <w:rPr>
-              <w:rFonts w:ascii="Denk One" w:hAnsi="Denk One"/>
-              <w:noProof/>
-              <w:color w:val="0F243E" w:themeColor="text2" w:themeShade="80"/>
-              <w:sz w:val="32"/>
-              <w:szCs w:val="32"/>
-            </w:rPr>
-            <w:t>6</w:t>
-          </w:r>
-          <w:r>
-            <w:rPr>
-              <w:rFonts w:ascii="Denk One" w:hAnsi="Denk One"/>
-              <w:noProof/>
-              <w:color w:val="0F243E" w:themeColor="text2" w:themeShade="80"/>
-              <w:sz w:val="32"/>
-              <w:szCs w:val="32"/>
-            </w:rPr>
-            <w:fldChar w:fldCharType="end"/>
-          </w:r>
-        </w:p>
-        <w:p>
-          <w:pPr>
-            <w:pStyle w:val="TOC1"/>
-            <w:rPr>
-              <w:rFonts w:ascii="Denk One" w:hAnsi="Denk One"/>
-              <w:noProof/>
-              <w:color w:val="0F243E" w:themeColor="text2" w:themeShade="80"/>
-              <w:sz w:val="32"/>
-              <w:szCs w:val="32"/>
-            </w:rPr>
-          </w:pPr>
-          <w:r>
-            <w:rPr>
-              <w:rFonts w:ascii="Denk One" w:hAnsi="Denk One"/>
-              <w:noProof/>
-              <w:color w:val="0F243E" w:themeColor="text2" w:themeShade="80"/>
-              <w:sz w:val="32"/>
-              <w:szCs w:val="32"/>
-            </w:rPr>
-            <w:t xml:space="preserve">           Testing</w:t>
-          </w:r>
-          <w:r>
-            <w:rPr>
-              <w:rFonts w:ascii="Denk One" w:hAnsi="Denk One"/>
-              <w:noProof/>
-              <w:color w:val="0F243E" w:themeColor="text2" w:themeShade="80"/>
-              <w:sz w:val="32"/>
-              <w:szCs w:val="32"/>
-            </w:rPr>
-            <w:t>…………………………………………………………………..</w:t>
-          </w:r>
-          <w:r>
-            <w:rPr>
-              <w:rFonts w:ascii="Denk One" w:hAnsi="Denk One"/>
-              <w:noProof/>
-              <w:color w:val="0F243E" w:themeColor="text2" w:themeShade="80"/>
-              <w:sz w:val="32"/>
-              <w:szCs w:val="32"/>
-            </w:rPr>
-            <w:fldChar w:fldCharType="begin"/>
-          </w:r>
-          <w:r>
-            <w:rPr>
-              <w:rFonts w:ascii="Denk One" w:hAnsi="Denk One"/>
-              <w:noProof/>
-              <w:color w:val="0F243E" w:themeColor="text2" w:themeShade="80"/>
-              <w:sz w:val="32"/>
-              <w:szCs w:val="32"/>
-            </w:rPr>
-            <w:instrText xml:space="preserve"> PAGEREF _Toc248086852 \h </w:instrText>
-          </w:r>
-          <w:r>
-            <w:rPr>
-              <w:rFonts w:ascii="Denk One" w:hAnsi="Denk One"/>
-              <w:noProof/>
-              <w:color w:val="0F243E" w:themeColor="text2" w:themeShade="80"/>
-              <w:sz w:val="32"/>
-              <w:szCs w:val="32"/>
-            </w:rPr>
-          </w:r>
-          <w:r>
-            <w:rPr>
-              <w:rFonts w:ascii="Denk One" w:hAnsi="Denk One"/>
-              <w:noProof/>
-              <w:color w:val="0F243E" w:themeColor="text2" w:themeShade="80"/>
-              <w:sz w:val="32"/>
-              <w:szCs w:val="32"/>
-            </w:rPr>
-            <w:fldChar w:fldCharType="separate"/>
-          </w:r>
-          <w:r>
-            <w:rPr>
-              <w:rFonts w:ascii="Denk One" w:hAnsi="Denk One"/>
-              <w:noProof/>
-              <w:color w:val="0F243E" w:themeColor="text2" w:themeShade="80"/>
-              <w:sz w:val="32"/>
-              <w:szCs w:val="32"/>
-            </w:rPr>
-            <w:t>6</w:t>
-          </w:r>
-          <w:r>
-            <w:rPr>
-              <w:rFonts w:ascii="Denk One" w:hAnsi="Denk One"/>
-              <w:noProof/>
-              <w:color w:val="0F243E" w:themeColor="text2" w:themeShade="80"/>
-              <w:sz w:val="32"/>
-              <w:szCs w:val="32"/>
-            </w:rPr>
-            <w:fldChar w:fldCharType="end"/>
-          </w:r>
-        </w:p>
-        <w:p>
-          <w:pPr>
-            <w:pStyle w:val="TOC1"/>
-            <w:rPr>
-              <w:rFonts w:ascii="Denk One" w:hAnsi="Denk One"/>
-              <w:noProof/>
-              <w:color w:val="0F243E" w:themeColor="text2" w:themeShade="80"/>
-              <w:sz w:val="32"/>
-              <w:szCs w:val="32"/>
-            </w:rPr>
-          </w:pPr>
-          <w:r>
-            <w:rPr>
-              <w:rFonts w:ascii="Denk One" w:hAnsi="Denk One"/>
-              <w:noProof/>
-              <w:color w:val="0F243E" w:themeColor="text2" w:themeShade="80"/>
-              <w:sz w:val="32"/>
-              <w:szCs w:val="32"/>
-            </w:rPr>
-            <w:t xml:space="preserve">           Team Reflection</w:t>
-          </w:r>
-          <w:r>
-            <w:rPr>
-              <w:rFonts w:ascii="Denk One" w:hAnsi="Denk One"/>
-              <w:noProof/>
-              <w:color w:val="0F243E" w:themeColor="text2" w:themeShade="80"/>
-              <w:sz w:val="32"/>
-              <w:szCs w:val="32"/>
-            </w:rPr>
-            <w:t>……………………………………………………...</w:t>
-          </w:r>
-          <w:r>
-            <w:rPr>
-              <w:rFonts w:ascii="Denk One" w:hAnsi="Denk One"/>
-              <w:noProof/>
-              <w:color w:val="0F243E" w:themeColor="text2" w:themeShade="80"/>
-              <w:sz w:val="32"/>
-              <w:szCs w:val="32"/>
-            </w:rPr>
-            <w:fldChar w:fldCharType="begin"/>
-          </w:r>
-          <w:r>
-            <w:rPr>
-              <w:rFonts w:ascii="Denk One" w:hAnsi="Denk One"/>
-              <w:noProof/>
-              <w:color w:val="0F243E" w:themeColor="text2" w:themeShade="80"/>
-              <w:sz w:val="32"/>
-              <w:szCs w:val="32"/>
-            </w:rPr>
-            <w:instrText xml:space="preserve"> PAGEREF _Toc248086853 \h </w:instrText>
-          </w:r>
-          <w:r>
-            <w:rPr>
-              <w:rFonts w:ascii="Denk One" w:hAnsi="Denk One"/>
-              <w:noProof/>
-              <w:color w:val="0F243E" w:themeColor="text2" w:themeShade="80"/>
-              <w:sz w:val="32"/>
-              <w:szCs w:val="32"/>
-            </w:rPr>
-          </w:r>
-          <w:r>
-            <w:rPr>
-              <w:rFonts w:ascii="Denk One" w:hAnsi="Denk One"/>
-              <w:noProof/>
-              <w:color w:val="0F243E" w:themeColor="text2" w:themeShade="80"/>
-              <w:sz w:val="32"/>
-              <w:szCs w:val="32"/>
-            </w:rPr>
-            <w:fldChar w:fldCharType="separate"/>
-          </w:r>
-          <w:r>
-            <w:rPr>
-              <w:rFonts w:ascii="Denk One" w:hAnsi="Denk One"/>
-              <w:noProof/>
-              <w:color w:val="0F243E" w:themeColor="text2" w:themeShade="80"/>
-              <w:sz w:val="32"/>
-              <w:szCs w:val="32"/>
-            </w:rPr>
-            <w:t>6</w:t>
-          </w:r>
-          <w:r>
-            <w:rPr>
-              <w:rFonts w:ascii="Denk One" w:hAnsi="Denk One"/>
-              <w:noProof/>
-              <w:color w:val="0F243E" w:themeColor="text2" w:themeShade="80"/>
-              <w:sz w:val="32"/>
-              <w:szCs w:val="32"/>
-            </w:rPr>
-            <w:fldChar w:fldCharType="end"/>
-          </w:r>
-        </w:p>
-        <w:p>
-          <w:pPr>
-            <w:pStyle w:val="TOC1"/>
-            <w:rPr>
-              <w:rFonts w:ascii="Denk One" w:hAnsi="Denk One"/>
-              <w:noProof/>
-              <w:color w:val="0F243E" w:themeColor="text2" w:themeShade="80"/>
-              <w:sz w:val="32"/>
-              <w:szCs w:val="32"/>
-            </w:rPr>
-          </w:pPr>
-          <w:r>
-            <w:rPr>
-              <w:rFonts w:ascii="Denk One" w:hAnsi="Denk One"/>
-              <w:noProof/>
-              <w:color w:val="0F243E" w:themeColor="text2" w:themeShade="80"/>
-              <w:sz w:val="32"/>
-              <w:szCs w:val="32"/>
-            </w:rPr>
-            <w:t xml:space="preserve">           2.0 F</w:t>
-          </w:r>
-          <w:r>
-            <w:rPr>
-              <w:rFonts w:ascii="Denk One" w:hAnsi="Denk One"/>
-              <w:noProof/>
-              <w:color w:val="0F243E" w:themeColor="text2" w:themeShade="80"/>
-              <w:sz w:val="32"/>
-              <w:szCs w:val="32"/>
-            </w:rPr>
-            <w:t>eatures</w:t>
-          </w:r>
-          <w:r>
-            <w:rPr>
-              <w:rFonts w:ascii="Denk One" w:hAnsi="Denk One"/>
-              <w:noProof/>
-              <w:color w:val="0F243E" w:themeColor="text2" w:themeShade="80"/>
-              <w:sz w:val="32"/>
-              <w:szCs w:val="32"/>
-            </w:rPr>
-            <w:t>…………………………………………………………..</w:t>
-          </w:r>
-          <w:r>
-            <w:rPr>
-              <w:rFonts w:ascii="Denk One" w:hAnsi="Denk One"/>
-              <w:noProof/>
-              <w:color w:val="0F243E" w:themeColor="text2" w:themeShade="80"/>
-              <w:sz w:val="32"/>
-              <w:szCs w:val="32"/>
-            </w:rPr>
-            <w:fldChar w:fldCharType="begin"/>
-          </w:r>
-          <w:r>
-            <w:rPr>
-              <w:rFonts w:ascii="Denk One" w:hAnsi="Denk One"/>
-              <w:noProof/>
-              <w:color w:val="0F243E" w:themeColor="text2" w:themeShade="80"/>
-              <w:sz w:val="32"/>
-              <w:szCs w:val="32"/>
-            </w:rPr>
-            <w:instrText xml:space="preserve"> PAGEREF _Toc248086854 \h </w:instrText>
-          </w:r>
-          <w:r>
-            <w:rPr>
-              <w:rFonts w:ascii="Denk One" w:hAnsi="Denk One"/>
-              <w:noProof/>
-              <w:color w:val="0F243E" w:themeColor="text2" w:themeShade="80"/>
-              <w:sz w:val="32"/>
-              <w:szCs w:val="32"/>
-            </w:rPr>
-          </w:r>
-          <w:r>
-            <w:rPr>
-              <w:rFonts w:ascii="Denk One" w:hAnsi="Denk One"/>
-              <w:noProof/>
-              <w:color w:val="0F243E" w:themeColor="text2" w:themeShade="80"/>
-              <w:sz w:val="32"/>
-              <w:szCs w:val="32"/>
-            </w:rPr>
-            <w:fldChar w:fldCharType="separate"/>
-          </w:r>
-          <w:r>
-            <w:rPr>
-              <w:rFonts w:ascii="Denk One" w:hAnsi="Denk One"/>
-              <w:noProof/>
-              <w:color w:val="0F243E" w:themeColor="text2" w:themeShade="80"/>
-              <w:sz w:val="32"/>
-              <w:szCs w:val="32"/>
-            </w:rPr>
-            <w:t>6</w:t>
-          </w:r>
-          <w:r>
-            <w:rPr>
-              <w:rFonts w:ascii="Denk One" w:hAnsi="Denk One"/>
-              <w:noProof/>
-              <w:color w:val="0F243E" w:themeColor="text2" w:themeShade="80"/>
-              <w:sz w:val="32"/>
-              <w:szCs w:val="32"/>
-            </w:rPr>
-            <w:fldChar w:fldCharType="end"/>
-          </w:r>
-        </w:p>
-        <w:p>
-          <w:pPr>
-            <w:pStyle w:val="TOC1"/>
-          </w:pPr>
-          <w:r>
-            <w:rPr>
-              <w:rFonts w:ascii="Denk One" w:hAnsi="Denk One"/>
-              <w:b w:val="0"/>
-              <w:noProof/>
-              <w:color w:val="0F243E" w:themeColor="text2" w:themeShade="80"/>
-              <w:sz w:val="32"/>
-              <w:szCs w:val="32"/>
-            </w:rPr>
-            <w:tab/>
-            <w:t xml:space="preserve">   </w:t>
-          </w:r>
-          <w:r>
-            <w:rPr>
-              <w:rFonts w:ascii="Denk One" w:hAnsi="Denk One"/>
-              <w:noProof/>
-              <w:color w:val="0F243E" w:themeColor="text2" w:themeShade="80"/>
-              <w:sz w:val="32"/>
-              <w:szCs w:val="32"/>
-            </w:rPr>
-            <w:t>Appendix A : Data Dictionary</w:t>
-          </w:r>
-          <w:r>
-            <w:rPr>
-              <w:rFonts w:ascii="Denk One" w:hAnsi="Denk One"/>
-              <w:noProof/>
-              <w:color w:val="0F243E" w:themeColor="text2" w:themeShade="80"/>
-              <w:sz w:val="32"/>
-              <w:szCs w:val="32"/>
-            </w:rPr>
-            <w:t>……………………………………..6</w:t>
-          </w:r>
-          <w:r>
-            <w:rPr>
-              <w:rFonts w:ascii="Denk One" w:hAnsi="Denk One"/>
-              <w:noProof/>
-              <w:color w:val="0F243E" w:themeColor="text2" w:themeShade="80"/>
-              <w:sz w:val="32"/>
-              <w:szCs w:val="32"/>
-            </w:rPr>
-            <w:t xml:space="preserve">   </w:t>
-          </w:r>
-          <w:r>
-            <w:t xml:space="preserve">   </w:t>
-          </w:r>
-        </w:p>
-        <w:p>
-          <w:r>
-            <w:rPr>
-              <w:rFonts w:ascii="Denk One" w:hAnsi="Denk One"/>
-              <w:b/>
-              <w:bCs/>
-              <w:noProof/>
-              <w:sz w:val="32"/>
-              <w:szCs w:val="32"/>
-            </w:rPr>
-            <w:fldChar w:fldCharType="end"/>
-          </w:r>
-        </w:p>
+        <w:p/>
+        <w:p/>
+        <w:p/>
+        <w:p/>
+        <w:p/>
       </w:sdtContent>
     </w:sdt>
     <w:p>
@@ -1687,6 +375,148 @@
     </w:p>
     <w:p>
       <w:pPr>
+        <w:tabs>
+          <w:tab w:val="left" w:pos="3020"/>
+        </w:tabs>
+        <w:rPr>
+          <w:rFonts w:ascii="Denk One" w:hAnsi="Denk One"/>
+          <w:color w:val="0F243E" w:themeColor="text2" w:themeShade="80"/>
+          <w:sz w:val="40"/>
+          <w:szCs w:val="40"/>
+        </w:rPr>
+      </w:pPr>
+      <w:r>
+        <w:rPr>
+          <w:rFonts w:ascii="Denk One" w:hAnsi="Denk One"/>
+          <w:color w:val="0F243E" w:themeColor="text2" w:themeShade="80"/>
+          <w:sz w:val="40"/>
+          <w:szCs w:val="40"/>
+        </w:rPr>
+        <w:tab/>
+      </w:r>
+    </w:p>
+    <w:p>
+      <w:pPr>
+        <w:tabs>
+          <w:tab w:val="left" w:pos="3020"/>
+        </w:tabs>
+        <w:rPr>
+          <w:rFonts w:ascii="Denk One" w:hAnsi="Denk One"/>
+          <w:color w:val="0F243E" w:themeColor="text2" w:themeShade="80"/>
+          <w:sz w:val="40"/>
+          <w:szCs w:val="40"/>
+        </w:rPr>
+      </w:pPr>
+    </w:p>
+    <w:p>
+      <w:pPr>
+        <w:tabs>
+          <w:tab w:val="left" w:pos="3020"/>
+        </w:tabs>
+        <w:rPr>
+          <w:rFonts w:ascii="Denk One" w:hAnsi="Denk One"/>
+          <w:color w:val="0F243E" w:themeColor="text2" w:themeShade="80"/>
+          <w:sz w:val="40"/>
+          <w:szCs w:val="40"/>
+        </w:rPr>
+      </w:pPr>
+    </w:p>
+    <w:p>
+      <w:pPr>
+        <w:tabs>
+          <w:tab w:val="left" w:pos="3020"/>
+        </w:tabs>
+        <w:rPr>
+          <w:rFonts w:ascii="Denk One" w:hAnsi="Denk One"/>
+          <w:color w:val="0F243E" w:themeColor="text2" w:themeShade="80"/>
+          <w:sz w:val="40"/>
+          <w:szCs w:val="40"/>
+        </w:rPr>
+      </w:pPr>
+    </w:p>
+    <w:p>
+      <w:pPr>
+        <w:tabs>
+          <w:tab w:val="left" w:pos="3020"/>
+        </w:tabs>
+        <w:rPr>
+          <w:rFonts w:ascii="Denk One" w:hAnsi="Denk One"/>
+          <w:color w:val="0F243E" w:themeColor="text2" w:themeShade="80"/>
+          <w:sz w:val="40"/>
+          <w:szCs w:val="40"/>
+        </w:rPr>
+      </w:pPr>
+    </w:p>
+    <w:p>
+      <w:pPr>
+        <w:tabs>
+          <w:tab w:val="left" w:pos="3020"/>
+        </w:tabs>
+        <w:rPr>
+          <w:rFonts w:ascii="Denk One" w:hAnsi="Denk One"/>
+          <w:color w:val="0F243E" w:themeColor="text2" w:themeShade="80"/>
+          <w:sz w:val="40"/>
+          <w:szCs w:val="40"/>
+        </w:rPr>
+      </w:pPr>
+    </w:p>
+    <w:p>
+      <w:pPr>
+        <w:tabs>
+          <w:tab w:val="left" w:pos="3020"/>
+        </w:tabs>
+        <w:rPr>
+          <w:rFonts w:ascii="Denk One" w:hAnsi="Denk One"/>
+          <w:color w:val="0F243E" w:themeColor="text2" w:themeShade="80"/>
+          <w:sz w:val="40"/>
+          <w:szCs w:val="40"/>
+        </w:rPr>
+      </w:pPr>
+    </w:p>
+    <w:p>
+      <w:pPr>
+        <w:tabs>
+          <w:tab w:val="left" w:pos="3020"/>
+        </w:tabs>
+        <w:rPr>
+          <w:rFonts w:ascii="Denk One" w:hAnsi="Denk One"/>
+          <w:color w:val="0F243E" w:themeColor="text2" w:themeShade="80"/>
+          <w:sz w:val="40"/>
+          <w:szCs w:val="40"/>
+        </w:rPr>
+      </w:pPr>
+    </w:p>
+    <w:p>
+      <w:pPr>
+        <w:tabs>
+          <w:tab w:val="left" w:pos="3020"/>
+        </w:tabs>
+        <w:rPr>
+          <w:rFonts w:ascii="Denk One" w:hAnsi="Denk One"/>
+          <w:color w:val="0F243E" w:themeColor="text2" w:themeShade="80"/>
+          <w:sz w:val="40"/>
+          <w:szCs w:val="40"/>
+        </w:rPr>
+      </w:pPr>
+    </w:p>
+    <w:p>
+      <w:pPr>
+        <w:tabs>
+          <w:tab w:val="left" w:pos="3020"/>
+        </w:tabs>
+        <w:rPr>
+          <w:rFonts w:ascii="Denk One" w:hAnsi="Denk One"/>
+          <w:color w:val="0F243E" w:themeColor="text2" w:themeShade="80"/>
+          <w:sz w:val="40"/>
+          <w:szCs w:val="40"/>
+        </w:rPr>
+      </w:pPr>
+    </w:p>
+    <w:p>
+      <w:pPr>
+        <w:tabs>
+          <w:tab w:val="left" w:pos="3020"/>
+        </w:tabs>
         <w:rPr>
           <w:rFonts w:ascii="Denk One" w:hAnsi="Denk One"/>
           <w:color w:val="0F243E" w:themeColor="text2" w:themeShade="80"/>
@@ -2189,10 +1019,7 @@
         <w:t>Diagram</w:t>
       </w:r>
     </w:p>
-    <w:p>
-      <w:bookmarkStart w:id="2" w:name="_GoBack"/>
-      <w:bookmarkEnd w:id="2"/>
-    </w:p>
+    <w:p/>
     <w:p>
       <w:pPr>
         <w:rPr>
@@ -2277,7 +1104,7 @@
       <w:r>
         <w:tab/>
       </w:r>
-      <w:bookmarkStart w:id="3" w:name="_Toc248086845"/>
+      <w:bookmarkStart w:id="2" w:name="_Toc248086845"/>
       <w:r>
         <w:rPr>
           <w:rFonts w:ascii="Denk One" w:hAnsi="Denk One"/>
@@ -2287,7 +1114,7 @@
         </w:rPr>
         <w:t>Software Features</w:t>
       </w:r>
-      <w:bookmarkEnd w:id="3"/>
+      <w:bookmarkEnd w:id="2"/>
     </w:p>
     <w:p>
       <w:pPr>
@@ -3098,7 +1925,7 @@
       <w:r>
         <w:tab/>
       </w:r>
-      <w:bookmarkStart w:id="4" w:name="_Toc248086846"/>
+      <w:bookmarkStart w:id="3" w:name="_Toc248086846"/>
       <w:r>
         <w:rPr>
           <w:rFonts w:ascii="Denk One" w:hAnsi="Denk One"/>
@@ -3117,27 +1944,47 @@
         </w:rPr>
         <w:t>Architecture Diagram</w:t>
       </w:r>
-      <w:bookmarkEnd w:id="4"/>
+      <w:bookmarkEnd w:id="3"/>
+    </w:p>
+    <w:p>
+      <w:pPr>
+        <w:rPr>
+          <w:rFonts w:ascii="Arial" w:hAnsi="Arial" w:cs="Arial"/>
+        </w:rPr>
+      </w:pPr>
+    </w:p>
+    <w:p>
+      <w:pPr>
+        <w:pStyle w:val="Heading2"/>
+        <w:ind w:left="720" w:firstLine="720"/>
+        <w:rPr>
+          <w:rFonts w:ascii="Denk One" w:hAnsi="Denk One"/>
+          <w:color w:val="0F243E" w:themeColor="text2" w:themeShade="80"/>
+          <w:sz w:val="32"/>
+          <w:szCs w:val="32"/>
+        </w:rPr>
+      </w:pPr>
+      <w:bookmarkStart w:id="4" w:name="_Toc248086847"/>
+      <w:r>
+        <w:rPr>
+          <w:rFonts w:ascii="Denk One" w:hAnsi="Denk One"/>
+          <w:color w:val="0F243E" w:themeColor="text2" w:themeShade="80"/>
+          <w:sz w:val="32"/>
+          <w:szCs w:val="32"/>
+        </w:rPr>
+        <w:t>Explanation</w:t>
+      </w:r>
     </w:p>
     <w:p/>
     <w:p>
-      <w:pPr>
-        <w:rPr>
-          <w:rFonts w:ascii="Arial" w:hAnsi="Arial" w:cs="Arial"/>
-        </w:rPr>
-      </w:pPr>
       <w:r>
         <w:tab/>
       </w:r>
       <w:r>
         <w:tab/>
       </w:r>
-      <w:r>
-        <w:rPr>
-          <w:rFonts w:ascii="Arial" w:hAnsi="Arial" w:cs="Arial"/>
-        </w:rPr>
-        <w:t>Morgan’s architecture diagram and explanation</w:t>
-      </w:r>
+      <w:bookmarkStart w:id="5" w:name="_GoBack"/>
+      <w:bookmarkEnd w:id="5"/>
     </w:p>
     <w:p>
       <w:pPr>
@@ -3150,7 +1997,6 @@
           <w:szCs w:val="40"/>
         </w:rPr>
       </w:pPr>
-      <w:bookmarkStart w:id="5" w:name="_Toc248086847"/>
       <w:r>
         <w:rPr>
           <w:rFonts w:ascii="Denk One" w:hAnsi="Denk One"/>
@@ -3160,7 +2006,7 @@
         </w:rPr>
         <w:t>Physical Database Model</w:t>
       </w:r>
-      <w:bookmarkEnd w:id="5"/>
+      <w:bookmarkEnd w:id="4"/>
       <w:r>
         <w:t xml:space="preserve"> </w:t>
       </w:r>
@@ -3540,6 +2386,14 @@
     </w:p>
     <w:p>
       <w:pPr>
+        <w:ind w:left="1440"/>
+        <w:rPr>
+          <w:rFonts w:ascii="Denk One" w:hAnsi="Denk One" w:cs="Arial"/>
+        </w:rPr>
+      </w:pPr>
+    </w:p>
+    <w:p>
+      <w:pPr>
         <w:tabs>
           <w:tab w:val="left" w:pos="1787"/>
         </w:tabs>
@@ -4501,51 +3355,8 @@
       </w:r>
     </w:p>
     <w:p>
-      <w:pPr>
-        <w:rPr>
-          <w:rFonts w:ascii="Denk One" w:hAnsi="Denk One"/>
-        </w:rPr>
-      </w:pPr>
-    </w:p>
-    <w:p>
-      <w:pPr>
-        <w:rPr>
-          <w:rFonts w:ascii="Denk One" w:hAnsi="Denk One"/>
-        </w:rPr>
-      </w:pPr>
-    </w:p>
-    <w:p>
-      <w:pPr>
-        <w:ind w:left="1440"/>
-        <w:rPr>
-          <w:rFonts w:ascii="Denk One" w:hAnsi="Denk One"/>
-        </w:rPr>
-      </w:pPr>
-    </w:p>
-    <w:p>
-      <w:pPr>
-        <w:ind w:firstLine="720"/>
-        <w:rPr>
-          <w:rFonts w:ascii="Arial" w:hAnsi="Arial" w:cs="Arial"/>
-        </w:rPr>
-      </w:pPr>
-    </w:p>
-    <w:p/>
-    <w:p>
-      <w:r>
-        <w:t xml:space="preserve"> </w:t>
-      </w:r>
-    </w:p>
-    <w:p>
-      <w:r>
-        <w:tab/>
-      </w:r>
-      <w:r>
-        <w:tab/>
-      </w:r>
       <w:bookmarkStart w:id="10" w:name="_Toc248086852"/>
     </w:p>
-    <w:p/>
     <w:p/>
     <w:p>
       <w:pPr>
@@ -4612,7 +3423,1174 @@
     <w:p/>
     <w:p>
       <w:pPr>
+        <w:widowControl w:val="0"/>
+        <w:autoSpaceDE w:val="0"/>
+        <w:autoSpaceDN w:val="0"/>
+        <w:adjustRightInd w:val="0"/>
+        <w:ind w:left="720" w:firstLine="720"/>
+        <w:rPr>
+          <w:rFonts w:ascii="Denk One" w:hAnsi="Denk One" w:cs="Times New Roman"/>
+        </w:rPr>
+      </w:pPr>
+      <w:r>
+        <w:rPr>
+          <w:rFonts w:ascii="Denk One" w:hAnsi="Denk One" w:cs="Times New Roman"/>
+        </w:rPr>
+        <w:t>By far a large amount of the technical problems came with PHP. Some of the most</w:t>
+      </w:r>
+    </w:p>
+    <w:p>
+      <w:pPr>
+        <w:widowControl w:val="0"/>
+        <w:autoSpaceDE w:val="0"/>
+        <w:autoSpaceDN w:val="0"/>
+        <w:adjustRightInd w:val="0"/>
+        <w:ind w:left="1440"/>
+        <w:rPr>
+          <w:rFonts w:ascii="Denk One" w:hAnsi="Denk One" w:cs="Times New Roman"/>
+        </w:rPr>
+      </w:pPr>
+      <w:r>
+        <w:rPr>
+          <w:rFonts w:ascii="Denk One" w:hAnsi="Denk One" w:cs="Times New Roman"/>
+        </w:rPr>
+        <w:t xml:space="preserve">challenging parts were returning JSON from a PHP file to a JavaScript file, managing </w:t>
+      </w:r>
+    </w:p>
+    <w:p>
+      <w:pPr>
+        <w:widowControl w:val="0"/>
+        <w:autoSpaceDE w:val="0"/>
+        <w:autoSpaceDN w:val="0"/>
+        <w:adjustRightInd w:val="0"/>
+        <w:ind w:left="1440"/>
+        <w:rPr>
+          <w:rFonts w:ascii="Denk One" w:hAnsi="Denk One" w:cs="Times New Roman"/>
+        </w:rPr>
+      </w:pPr>
+      <w:r>
+        <w:rPr>
+          <w:rFonts w:ascii="Denk One" w:hAnsi="Denk One" w:cs="Times New Roman"/>
+        </w:rPr>
+        <w:t>sessions properly, uploading</w:t>
+      </w:r>
+      <w:r>
+        <w:rPr>
+          <w:rFonts w:ascii="Denk One" w:hAnsi="Denk One" w:cs="Times New Roman"/>
+        </w:rPr>
+        <w:t xml:space="preserve"> </w:t>
+      </w:r>
+      <w:r>
+        <w:rPr>
+          <w:rFonts w:ascii="Denk One" w:hAnsi="Denk One" w:cs="Times New Roman"/>
+        </w:rPr>
+        <w:t xml:space="preserve">photos and creating multiple ways to search and filter results </w:t>
+      </w:r>
+    </w:p>
+    <w:p>
+      <w:pPr>
+        <w:widowControl w:val="0"/>
+        <w:autoSpaceDE w:val="0"/>
+        <w:autoSpaceDN w:val="0"/>
+        <w:adjustRightInd w:val="0"/>
+        <w:ind w:left="1440"/>
+        <w:rPr>
+          <w:rFonts w:ascii="Denk One" w:hAnsi="Denk One" w:cs="Times New Roman"/>
+        </w:rPr>
+      </w:pPr>
+      <w:r>
+        <w:rPr>
+          <w:rFonts w:ascii="Denk One" w:hAnsi="Denk One" w:cs="Times New Roman"/>
+        </w:rPr>
+        <w:t>from the database. We solved these</w:t>
+      </w:r>
+      <w:r>
+        <w:rPr>
+          <w:rFonts w:ascii="Denk One" w:hAnsi="Denk One" w:cs="Times New Roman"/>
+        </w:rPr>
+        <w:t xml:space="preserve"> </w:t>
+      </w:r>
+      <w:r>
+        <w:rPr>
+          <w:rFonts w:ascii="Denk One" w:hAnsi="Denk One" w:cs="Times New Roman"/>
+        </w:rPr>
+        <w:t xml:space="preserve">problems with a fair amount of hacking and lots </w:t>
+      </w:r>
+    </w:p>
+    <w:p>
+      <w:pPr>
+        <w:widowControl w:val="0"/>
+        <w:autoSpaceDE w:val="0"/>
+        <w:autoSpaceDN w:val="0"/>
+        <w:adjustRightInd w:val="0"/>
+        <w:ind w:left="1440"/>
+        <w:rPr>
+          <w:rFonts w:ascii="Denk One" w:hAnsi="Denk One" w:cs="Times New Roman"/>
+        </w:rPr>
+      </w:pPr>
+      <w:r>
+        <w:rPr>
+          <w:rFonts w:ascii="Denk One" w:hAnsi="Denk One" w:cs="Times New Roman"/>
+        </w:rPr>
+        <w:t xml:space="preserve">of Google searching. </w:t>
+      </w:r>
+    </w:p>
+    <w:p>
+      <w:pPr>
+        <w:widowControl w:val="0"/>
+        <w:autoSpaceDE w:val="0"/>
+        <w:autoSpaceDN w:val="0"/>
+        <w:adjustRightInd w:val="0"/>
+        <w:rPr>
+          <w:rFonts w:ascii="Times New Roman" w:hAnsi="Times New Roman" w:cs="Times New Roman"/>
+        </w:rPr>
+      </w:pPr>
+    </w:p>
+    <w:p>
+      <w:pPr>
+        <w:widowControl w:val="0"/>
+        <w:autoSpaceDE w:val="0"/>
+        <w:autoSpaceDN w:val="0"/>
+        <w:adjustRightInd w:val="0"/>
+        <w:ind w:left="720" w:firstLine="720"/>
+        <w:rPr>
+          <w:rFonts w:ascii="Denk One" w:hAnsi="Denk One" w:cs="Times New Roman"/>
+        </w:rPr>
+      </w:pPr>
+      <w:r>
+        <w:rPr>
+          <w:rFonts w:ascii="Denk One" w:hAnsi="Denk One" w:cs="Times New Roman"/>
+        </w:rPr>
+        <w:t xml:space="preserve">To return JSON from a PHP file to JavaScript we were using an XMLHTTPRequest from </w:t>
+      </w:r>
+    </w:p>
+    <w:p>
+      <w:pPr>
+        <w:widowControl w:val="0"/>
+        <w:autoSpaceDE w:val="0"/>
+        <w:autoSpaceDN w:val="0"/>
+        <w:adjustRightInd w:val="0"/>
+        <w:ind w:left="720" w:firstLine="720"/>
+        <w:rPr>
+          <w:rFonts w:ascii="Denk One" w:hAnsi="Denk One" w:cs="Times New Roman"/>
+          <w:kern w:val="1"/>
+        </w:rPr>
+      </w:pPr>
+      <w:r>
+        <w:rPr>
+          <w:rFonts w:ascii="Denk One" w:hAnsi="Denk One" w:cs="Times New Roman"/>
+        </w:rPr>
+        <w:t xml:space="preserve">the JavaScript to call the </w:t>
+      </w:r>
+      <w:r>
+        <w:rPr>
+          <w:rFonts w:ascii="Denk One" w:hAnsi="Denk One" w:cs="Times New Roman"/>
+          <w:color w:val="000000"/>
+        </w:rPr>
+        <w:t>PHP</w:t>
+      </w:r>
+      <w:r>
+        <w:rPr>
+          <w:rFonts w:ascii="Denk One" w:hAnsi="Denk One" w:cs="Times New Roman"/>
+          <w:kern w:val="1"/>
+        </w:rPr>
+        <w:t xml:space="preserve"> file.  For a very long time we were able to confirm that the </w:t>
+      </w:r>
+    </w:p>
+    <w:p>
+      <w:pPr>
+        <w:widowControl w:val="0"/>
+        <w:autoSpaceDE w:val="0"/>
+        <w:autoSpaceDN w:val="0"/>
+        <w:adjustRightInd w:val="0"/>
+        <w:ind w:left="720" w:firstLine="720"/>
+        <w:rPr>
+          <w:rFonts w:ascii="Denk One" w:hAnsi="Denk One" w:cs="Times New Roman"/>
+          <w:kern w:val="1"/>
+        </w:rPr>
+      </w:pPr>
+      <w:r>
+        <w:rPr>
+          <w:rFonts w:ascii="Denk One" w:hAnsi="Denk One" w:cs="Times New Roman"/>
+          <w:kern w:val="1"/>
+        </w:rPr>
+        <w:t>PHP file was generating valid JSON but were not sure why it was not being returned to the</w:t>
+      </w:r>
+    </w:p>
+    <w:p>
+      <w:pPr>
+        <w:widowControl w:val="0"/>
+        <w:autoSpaceDE w:val="0"/>
+        <w:autoSpaceDN w:val="0"/>
+        <w:adjustRightInd w:val="0"/>
+        <w:ind w:left="720" w:firstLine="720"/>
+        <w:rPr>
+          <w:rFonts w:ascii="Denk One" w:hAnsi="Denk One" w:cs="Times New Roman"/>
+          <w:kern w:val="1"/>
+        </w:rPr>
+      </w:pPr>
+      <w:r>
+        <w:rPr>
+          <w:rFonts w:ascii="Denk One" w:hAnsi="Denk One" w:cs="Times New Roman"/>
+          <w:kern w:val="1"/>
+        </w:rPr>
+        <w:t xml:space="preserve">JavaScript in 'responseText.' The issue was that we were using 'return $json' in our </w:t>
+      </w:r>
+    </w:p>
+    <w:p>
+      <w:pPr>
+        <w:widowControl w:val="0"/>
+        <w:autoSpaceDE w:val="0"/>
+        <w:autoSpaceDN w:val="0"/>
+        <w:adjustRightInd w:val="0"/>
+        <w:ind w:left="720" w:firstLine="720"/>
+        <w:rPr>
+          <w:rFonts w:ascii="Denk One" w:hAnsi="Denk One" w:cs="Times New Roman"/>
+          <w:kern w:val="1"/>
+        </w:rPr>
+      </w:pPr>
+      <w:r>
+        <w:rPr>
+          <w:rFonts w:ascii="Denk One" w:hAnsi="Denk One" w:cs="Times New Roman"/>
+          <w:kern w:val="1"/>
+        </w:rPr>
+        <w:t>PHP files while the correct syntax was 'echo $json.' Such a simple mistake but one no one</w:t>
+      </w:r>
+    </w:p>
+    <w:p>
+      <w:pPr>
+        <w:widowControl w:val="0"/>
+        <w:autoSpaceDE w:val="0"/>
+        <w:autoSpaceDN w:val="0"/>
+        <w:adjustRightInd w:val="0"/>
+        <w:ind w:left="720" w:firstLine="720"/>
+        <w:rPr>
+          <w:rFonts w:ascii="Denk One" w:hAnsi="Denk One" w:cs="Times New Roman"/>
+          <w:kern w:val="1"/>
+        </w:rPr>
+      </w:pPr>
+      <w:r>
+        <w:rPr>
+          <w:rFonts w:ascii="Denk One" w:hAnsi="Denk One" w:cs="Times New Roman"/>
+          <w:kern w:val="1"/>
+        </w:rPr>
+        <w:t xml:space="preserve">knew to use 'return.' </w:t>
+      </w:r>
+    </w:p>
+    <w:p>
+      <w:pPr>
+        <w:widowControl w:val="0"/>
+        <w:autoSpaceDE w:val="0"/>
+        <w:autoSpaceDN w:val="0"/>
+        <w:adjustRightInd w:val="0"/>
+        <w:rPr>
+          <w:rFonts w:ascii="Times New Roman" w:hAnsi="Times New Roman" w:cs="Times New Roman"/>
+          <w:kern w:val="1"/>
+        </w:rPr>
+      </w:pPr>
+    </w:p>
+    <w:p>
+      <w:pPr>
+        <w:widowControl w:val="0"/>
+        <w:autoSpaceDE w:val="0"/>
+        <w:autoSpaceDN w:val="0"/>
+        <w:adjustRightInd w:val="0"/>
+        <w:ind w:left="720" w:firstLine="720"/>
+        <w:rPr>
+          <w:rFonts w:ascii="Denk One" w:hAnsi="Denk One" w:cs="Times New Roman"/>
+          <w:kern w:val="1"/>
+        </w:rPr>
+      </w:pPr>
+      <w:r>
+        <w:rPr>
+          <w:rFonts w:ascii="Denk One" w:hAnsi="Denk One" w:cs="Times New Roman"/>
+          <w:kern w:val="1"/>
+        </w:rPr>
+        <w:t xml:space="preserve">Managing sessions didn't have any tricky syntax we simply used the 'session_start();' </w:t>
+      </w:r>
+    </w:p>
+    <w:p>
+      <w:pPr>
+        <w:widowControl w:val="0"/>
+        <w:autoSpaceDE w:val="0"/>
+        <w:autoSpaceDN w:val="0"/>
+        <w:adjustRightInd w:val="0"/>
+        <w:ind w:left="720" w:firstLine="720"/>
+        <w:rPr>
+          <w:rFonts w:ascii="Denk One" w:hAnsi="Denk One" w:cs="Times New Roman"/>
+          <w:kern w:val="1"/>
+        </w:rPr>
+      </w:pPr>
+      <w:r>
+        <w:rPr>
+          <w:rFonts w:ascii="Denk One" w:hAnsi="Denk One" w:cs="Times New Roman"/>
+          <w:kern w:val="1"/>
+        </w:rPr>
+        <w:t xml:space="preserve">command and to access data from the session we could use the '$_SESSION[ ]' array. </w:t>
+      </w:r>
+    </w:p>
+    <w:p>
+      <w:pPr>
+        <w:widowControl w:val="0"/>
+        <w:autoSpaceDE w:val="0"/>
+        <w:autoSpaceDN w:val="0"/>
+        <w:adjustRightInd w:val="0"/>
+        <w:ind w:left="720" w:firstLine="720"/>
+        <w:rPr>
+          <w:rFonts w:ascii="Denk One" w:hAnsi="Denk One" w:cs="Times New Roman"/>
+          <w:kern w:val="1"/>
+        </w:rPr>
+      </w:pPr>
+      <w:r>
+        <w:rPr>
+          <w:rFonts w:ascii="Denk One" w:hAnsi="Denk One" w:cs="Times New Roman"/>
+          <w:kern w:val="1"/>
+        </w:rPr>
+        <w:t xml:space="preserve">The tricky part came through maintaining sessions within pages and ending sessions on </w:t>
+      </w:r>
+    </w:p>
+    <w:p>
+      <w:pPr>
+        <w:widowControl w:val="0"/>
+        <w:autoSpaceDE w:val="0"/>
+        <w:autoSpaceDN w:val="0"/>
+        <w:adjustRightInd w:val="0"/>
+        <w:ind w:left="720" w:firstLine="720"/>
+        <w:rPr>
+          <w:rFonts w:ascii="Denk One" w:hAnsi="Denk One" w:cs="Times New Roman"/>
+          <w:kern w:val="1"/>
+        </w:rPr>
+      </w:pPr>
+      <w:r>
+        <w:rPr>
+          <w:rFonts w:ascii="Denk One" w:hAnsi="Denk One" w:cs="Times New Roman"/>
+          <w:kern w:val="1"/>
+        </w:rPr>
+        <w:t xml:space="preserve">logout. For example when we loaded our 'myAccount.php' file there and several calls to </w:t>
+      </w:r>
+    </w:p>
+    <w:p>
+      <w:pPr>
+        <w:widowControl w:val="0"/>
+        <w:autoSpaceDE w:val="0"/>
+        <w:autoSpaceDN w:val="0"/>
+        <w:adjustRightInd w:val="0"/>
+        <w:ind w:left="720" w:firstLine="720"/>
+        <w:rPr>
+          <w:rFonts w:ascii="Denk One" w:hAnsi="Denk One" w:cs="Times New Roman"/>
+          <w:kern w:val="1"/>
+        </w:rPr>
+      </w:pPr>
+      <w:r>
+        <w:rPr>
+          <w:rFonts w:ascii="Denk One" w:hAnsi="Denk One" w:cs="Times New Roman"/>
+          <w:kern w:val="1"/>
+        </w:rPr>
+        <w:t xml:space="preserve">other </w:t>
+      </w:r>
+      <w:r>
+        <w:rPr>
+          <w:rFonts w:ascii="Denk One" w:hAnsi="Denk One" w:cs="Times New Roman"/>
+          <w:color w:val="000000"/>
+        </w:rPr>
+        <w:t>PHP</w:t>
+      </w:r>
+      <w:r>
+        <w:rPr>
+          <w:rFonts w:ascii="Denk One" w:hAnsi="Denk One" w:cs="Times New Roman"/>
+          <w:kern w:val="1"/>
+        </w:rPr>
+        <w:t xml:space="preserve"> files which each had a start session command. It turns out that we only need to </w:t>
+      </w:r>
+    </w:p>
+    <w:p>
+      <w:pPr>
+        <w:widowControl w:val="0"/>
+        <w:autoSpaceDE w:val="0"/>
+        <w:autoSpaceDN w:val="0"/>
+        <w:adjustRightInd w:val="0"/>
+        <w:ind w:left="720" w:firstLine="720"/>
+        <w:rPr>
+          <w:rFonts w:ascii="Denk One" w:hAnsi="Denk One" w:cs="Times New Roman"/>
+          <w:kern w:val="1"/>
+        </w:rPr>
+      </w:pPr>
+      <w:r>
+        <w:rPr>
+          <w:rFonts w:ascii="Denk One" w:hAnsi="Denk One" w:cs="Times New Roman"/>
+          <w:kern w:val="1"/>
+        </w:rPr>
+        <w:t xml:space="preserve">call the start session command once per page load so we were getting annoying output </w:t>
+      </w:r>
+    </w:p>
+    <w:p>
+      <w:pPr>
+        <w:widowControl w:val="0"/>
+        <w:autoSpaceDE w:val="0"/>
+        <w:autoSpaceDN w:val="0"/>
+        <w:adjustRightInd w:val="0"/>
+        <w:ind w:left="1440"/>
+        <w:rPr>
+          <w:rFonts w:ascii="Denk One" w:hAnsi="Denk One" w:cs="Times New Roman"/>
+          <w:kern w:val="1"/>
+        </w:rPr>
+      </w:pPr>
+      <w:r>
+        <w:rPr>
+          <w:rFonts w:ascii="Denk One" w:hAnsi="Denk One" w:cs="Times New Roman"/>
+          <w:kern w:val="1"/>
+        </w:rPr>
+        <w:t>telling us our sessions were being restarted. When logging out we always called the 'session_destroy();' command. However it was possible on logout for users to hit the back</w:t>
+      </w:r>
+    </w:p>
+    <w:p>
+      <w:pPr>
+        <w:widowControl w:val="0"/>
+        <w:autoSpaceDE w:val="0"/>
+        <w:autoSpaceDN w:val="0"/>
+        <w:adjustRightInd w:val="0"/>
+        <w:ind w:left="1440"/>
+        <w:rPr>
+          <w:rFonts w:ascii="Denk One" w:hAnsi="Denk One" w:cs="Times New Roman"/>
+          <w:kern w:val="1"/>
+        </w:rPr>
+      </w:pPr>
+      <w:r>
+        <w:rPr>
+          <w:rFonts w:ascii="Denk One" w:hAnsi="Denk One" w:cs="Times New Roman"/>
+          <w:kern w:val="1"/>
+        </w:rPr>
+        <w:t xml:space="preserve"> button and be redirected back into the website without logging in. We fixed that by doing a </w:t>
+      </w:r>
+    </w:p>
+    <w:p>
+      <w:pPr>
+        <w:widowControl w:val="0"/>
+        <w:autoSpaceDE w:val="0"/>
+        <w:autoSpaceDN w:val="0"/>
+        <w:adjustRightInd w:val="0"/>
+        <w:ind w:left="1440"/>
+        <w:rPr>
+          <w:rFonts w:ascii="Denk One" w:hAnsi="Denk One" w:cs="Times New Roman"/>
+          <w:kern w:val="1"/>
+        </w:rPr>
+      </w:pPr>
+      <w:r>
+        <w:rPr>
+          <w:rFonts w:ascii="Denk One" w:hAnsi="Denk One" w:cs="Times New Roman"/>
+          <w:kern w:val="1"/>
+        </w:rPr>
+        <w:t>check at the top of each page to see is the session userID was set to null and if so the user is redirected back to the login page.</w:t>
+      </w:r>
+    </w:p>
+    <w:p>
+      <w:pPr>
+        <w:widowControl w:val="0"/>
+        <w:autoSpaceDE w:val="0"/>
+        <w:autoSpaceDN w:val="0"/>
+        <w:adjustRightInd w:val="0"/>
+        <w:rPr>
+          <w:rFonts w:ascii="Denk One" w:hAnsi="Denk One" w:cs="Times New Roman"/>
+          <w:kern w:val="1"/>
+        </w:rPr>
+      </w:pPr>
+    </w:p>
+    <w:p>
+      <w:pPr>
+        <w:widowControl w:val="0"/>
+        <w:autoSpaceDE w:val="0"/>
+        <w:autoSpaceDN w:val="0"/>
+        <w:adjustRightInd w:val="0"/>
+        <w:ind w:left="720" w:firstLine="720"/>
+        <w:rPr>
+          <w:rFonts w:ascii="Denk One" w:hAnsi="Denk One" w:cs="Times New Roman"/>
+          <w:color w:val="000000"/>
+        </w:rPr>
+      </w:pPr>
+      <w:r>
+        <w:rPr>
+          <w:rFonts w:ascii="Denk One" w:hAnsi="Denk One" w:cs="Times New Roman"/>
+          <w:kern w:val="1"/>
+        </w:rPr>
+        <w:t xml:space="preserve">Photo upload was probably the single hardest thing to accomplish. </w:t>
+      </w:r>
+      <w:r>
+        <w:rPr>
+          <w:rFonts w:ascii="Denk One" w:hAnsi="Denk One" w:cs="Times New Roman"/>
+          <w:color w:val="000000"/>
+        </w:rPr>
+        <w:t xml:space="preserve">The photo upload </w:t>
+      </w:r>
+    </w:p>
+    <w:p>
+      <w:pPr>
+        <w:widowControl w:val="0"/>
+        <w:autoSpaceDE w:val="0"/>
+        <w:autoSpaceDN w:val="0"/>
+        <w:adjustRightInd w:val="0"/>
+        <w:ind w:left="720" w:firstLine="720"/>
+        <w:rPr>
+          <w:rFonts w:ascii="Denk One" w:hAnsi="Denk One" w:cs="Times New Roman"/>
+          <w:color w:val="000000"/>
+        </w:rPr>
+      </w:pPr>
+      <w:r>
+        <w:rPr>
+          <w:rFonts w:ascii="Denk One" w:hAnsi="Denk One" w:cs="Times New Roman"/>
+          <w:color w:val="000000"/>
+        </w:rPr>
+        <w:t>was difficult because it depended on so many different things working. First, the program</w:t>
+      </w:r>
+    </w:p>
+    <w:p>
+      <w:pPr>
+        <w:widowControl w:val="0"/>
+        <w:autoSpaceDE w:val="0"/>
+        <w:autoSpaceDN w:val="0"/>
+        <w:adjustRightInd w:val="0"/>
+        <w:ind w:left="720" w:firstLine="720"/>
+        <w:rPr>
+          <w:rFonts w:ascii="Denk One" w:hAnsi="Denk One" w:cs="Times New Roman"/>
+          <w:color w:val="000000"/>
+        </w:rPr>
+      </w:pPr>
+      <w:r>
+        <w:rPr>
+          <w:rFonts w:ascii="Denk One" w:hAnsi="Denk One" w:cs="Times New Roman"/>
+          <w:color w:val="000000"/>
+        </w:rPr>
+        <w:t xml:space="preserve">has to check the type of the image and move it to a directory on the server. For this to work, </w:t>
+      </w:r>
+    </w:p>
+    <w:p>
+      <w:pPr>
+        <w:widowControl w:val="0"/>
+        <w:autoSpaceDE w:val="0"/>
+        <w:autoSpaceDN w:val="0"/>
+        <w:adjustRightInd w:val="0"/>
+        <w:ind w:left="720" w:firstLine="720"/>
+        <w:rPr>
+          <w:rFonts w:ascii="Denk One" w:hAnsi="Denk One" w:cs="Times New Roman"/>
+          <w:color w:val="000000"/>
+        </w:rPr>
+      </w:pPr>
+      <w:r>
+        <w:rPr>
+          <w:rFonts w:ascii="Denk One" w:hAnsi="Denk One" w:cs="Times New Roman"/>
+          <w:color w:val="000000"/>
+        </w:rPr>
+        <w:t xml:space="preserve">permissions on the /tmp and User_Photos directories have to be such that the program could </w:t>
+      </w:r>
+    </w:p>
+    <w:p>
+      <w:pPr>
+        <w:widowControl w:val="0"/>
+        <w:autoSpaceDE w:val="0"/>
+        <w:autoSpaceDN w:val="0"/>
+        <w:adjustRightInd w:val="0"/>
+        <w:ind w:left="720" w:firstLine="720"/>
+        <w:rPr>
+          <w:rFonts w:ascii="Denk One" w:hAnsi="Denk One" w:cs="Times New Roman"/>
+          <w:color w:val="000000"/>
+        </w:rPr>
+      </w:pPr>
+      <w:r>
+        <w:rPr>
+          <w:rFonts w:ascii="Denk One" w:hAnsi="Denk One" w:cs="Times New Roman"/>
+          <w:color w:val="000000"/>
+        </w:rPr>
+        <w:t xml:space="preserve">create files there. It also needs to be saved with a unique file name that we know, so we </w:t>
+      </w:r>
+    </w:p>
+    <w:p>
+      <w:pPr>
+        <w:widowControl w:val="0"/>
+        <w:autoSpaceDE w:val="0"/>
+        <w:autoSpaceDN w:val="0"/>
+        <w:adjustRightInd w:val="0"/>
+        <w:ind w:left="720" w:firstLine="720"/>
+        <w:rPr>
+          <w:rFonts w:ascii="Denk One" w:hAnsi="Denk One" w:cs="Times New Roman"/>
+          <w:color w:val="000000"/>
+        </w:rPr>
+      </w:pPr>
+      <w:r>
+        <w:rPr>
+          <w:rFonts w:ascii="Denk One" w:hAnsi="Denk One" w:cs="Times New Roman"/>
+          <w:color w:val="000000"/>
+        </w:rPr>
+        <w:t xml:space="preserve">implemented an auto-increment scheme outside of MySQL. Then, it's new file name should </w:t>
+      </w:r>
+    </w:p>
+    <w:p>
+      <w:pPr>
+        <w:widowControl w:val="0"/>
+        <w:autoSpaceDE w:val="0"/>
+        <w:autoSpaceDN w:val="0"/>
+        <w:adjustRightInd w:val="0"/>
+        <w:ind w:left="720" w:firstLine="720"/>
+        <w:rPr>
+          <w:rFonts w:ascii="Denk One" w:hAnsi="Denk One" w:cs="Times New Roman"/>
+          <w:color w:val="000000"/>
+        </w:rPr>
+      </w:pPr>
+      <w:r>
+        <w:rPr>
+          <w:rFonts w:ascii="Denk One" w:hAnsi="Denk One" w:cs="Times New Roman"/>
+          <w:color w:val="000000"/>
+        </w:rPr>
+        <w:t>be stored in the database with the listing's listingID, but only if the file is successfully uploaded</w:t>
+      </w:r>
+    </w:p>
+    <w:p>
+      <w:pPr>
+        <w:widowControl w:val="0"/>
+        <w:autoSpaceDE w:val="0"/>
+        <w:autoSpaceDN w:val="0"/>
+        <w:adjustRightInd w:val="0"/>
+        <w:ind w:left="720" w:firstLine="720"/>
+        <w:rPr>
+          <w:rFonts w:ascii="Denk One" w:hAnsi="Denk One" w:cs="Times New Roman"/>
+          <w:color w:val="000000"/>
+        </w:rPr>
+      </w:pPr>
+      <w:r>
+        <w:rPr>
+          <w:rFonts w:ascii="Denk One" w:hAnsi="Denk One" w:cs="Times New Roman"/>
+          <w:color w:val="000000"/>
+        </w:rPr>
+        <w:t xml:space="preserve">and the rest of the listing is also. Anything that caused the row in Listings not to be inserted </w:t>
+      </w:r>
+    </w:p>
+    <w:p>
+      <w:pPr>
+        <w:widowControl w:val="0"/>
+        <w:autoSpaceDE w:val="0"/>
+        <w:autoSpaceDN w:val="0"/>
+        <w:adjustRightInd w:val="0"/>
+        <w:ind w:left="1440"/>
+        <w:rPr>
+          <w:rFonts w:ascii="Denk One" w:hAnsi="Denk One" w:cs="Times New Roman"/>
+          <w:color w:val="000000"/>
+        </w:rPr>
+      </w:pPr>
+      <w:r>
+        <w:rPr>
+          <w:rFonts w:ascii="Denk One" w:hAnsi="Denk One" w:cs="Times New Roman"/>
+          <w:color w:val="000000"/>
+        </w:rPr>
+        <w:t xml:space="preserve">would also prevent the photo information from being inserted into the database because </w:t>
+      </w:r>
+    </w:p>
+    <w:p>
+      <w:pPr>
+        <w:widowControl w:val="0"/>
+        <w:autoSpaceDE w:val="0"/>
+        <w:autoSpaceDN w:val="0"/>
+        <w:adjustRightInd w:val="0"/>
+        <w:ind w:left="1440"/>
+        <w:rPr>
+          <w:rFonts w:ascii="Denk One" w:hAnsi="Denk One" w:cs="Times New Roman"/>
+          <w:color w:val="000000"/>
+        </w:rPr>
+      </w:pPr>
+      <w:r>
+        <w:rPr>
+          <w:rFonts w:ascii="Denk One" w:hAnsi="Denk One" w:cs="Times New Roman"/>
+          <w:color w:val="000000"/>
+        </w:rPr>
+        <w:t>of the foreign key constraint. All of these requirements made this segment of code one of the</w:t>
+      </w:r>
+    </w:p>
+    <w:p>
+      <w:pPr>
+        <w:widowControl w:val="0"/>
+        <w:autoSpaceDE w:val="0"/>
+        <w:autoSpaceDN w:val="0"/>
+        <w:adjustRightInd w:val="0"/>
+        <w:ind w:left="1440"/>
+        <w:rPr>
+          <w:rFonts w:ascii="Denk One" w:hAnsi="Denk One" w:cs="Times New Roman"/>
+          <w:color w:val="000000"/>
+        </w:rPr>
+      </w:pPr>
+      <w:r>
+        <w:rPr>
+          <w:rFonts w:ascii="Denk One" w:hAnsi="Denk One" w:cs="Times New Roman"/>
+          <w:color w:val="000000"/>
+        </w:rPr>
+        <w:t>most persnickety, and all of these things had to be checked on the local build environments</w:t>
+      </w:r>
+    </w:p>
+    <w:p>
+      <w:pPr>
+        <w:widowControl w:val="0"/>
+        <w:autoSpaceDE w:val="0"/>
+        <w:autoSpaceDN w:val="0"/>
+        <w:adjustRightInd w:val="0"/>
+        <w:ind w:left="1440"/>
+        <w:rPr>
+          <w:rFonts w:ascii="Denk One" w:hAnsi="Denk One" w:cs="Times New Roman"/>
+          <w:kern w:val="1"/>
+        </w:rPr>
+      </w:pPr>
+      <w:r>
+        <w:rPr>
+          <w:rFonts w:ascii="Denk One" w:hAnsi="Denk One" w:cs="Times New Roman"/>
+          <w:color w:val="000000"/>
+        </w:rPr>
+        <w:t>and the server any time the uploader stopped working.</w:t>
+      </w:r>
+    </w:p>
+    <w:p>
+      <w:pPr>
+        <w:widowControl w:val="0"/>
+        <w:autoSpaceDE w:val="0"/>
+        <w:autoSpaceDN w:val="0"/>
+        <w:adjustRightInd w:val="0"/>
+        <w:rPr>
+          <w:rFonts w:ascii="Denk One" w:hAnsi="Denk One" w:cs="Times New Roman"/>
+          <w:kern w:val="1"/>
+        </w:rPr>
+      </w:pPr>
+    </w:p>
+    <w:p>
+      <w:pPr>
+        <w:widowControl w:val="0"/>
+        <w:autoSpaceDE w:val="0"/>
+        <w:autoSpaceDN w:val="0"/>
+        <w:adjustRightInd w:val="0"/>
+        <w:ind w:left="1440"/>
+        <w:rPr>
+          <w:rFonts w:ascii="Denk One" w:hAnsi="Denk One" w:cs="Times New Roman"/>
+          <w:color w:val="000000"/>
+        </w:rPr>
+      </w:pPr>
+      <w:r>
+        <w:rPr>
+          <w:rFonts w:ascii="Denk One" w:hAnsi="Denk One" w:cs="Times New Roman"/>
+          <w:color w:val="000000"/>
+        </w:rPr>
+        <w:t xml:space="preserve">The search function was complex because we offered several ways in which the user could search/filter results. The actual searching and filtering functionality was handled by MySQL. </w:t>
+      </w:r>
+    </w:p>
+    <w:p>
+      <w:pPr>
+        <w:widowControl w:val="0"/>
+        <w:autoSpaceDE w:val="0"/>
+        <w:autoSpaceDN w:val="0"/>
+        <w:adjustRightInd w:val="0"/>
+        <w:ind w:left="1440"/>
+        <w:rPr>
+          <w:rFonts w:ascii="Denk One" w:hAnsi="Denk One" w:cs="Times New Roman"/>
+          <w:color w:val="000000"/>
+        </w:rPr>
+      </w:pPr>
+      <w:r>
+        <w:rPr>
+          <w:rFonts w:ascii="Denk One" w:hAnsi="Denk One" w:cs="Times New Roman"/>
+          <w:color w:val="000000"/>
+        </w:rPr>
+        <w:t xml:space="preserve">The struggle was sending the proper data to those functions. On every page but the login page </w:t>
+      </w:r>
+    </w:p>
+    <w:p>
+      <w:pPr>
+        <w:widowControl w:val="0"/>
+        <w:autoSpaceDE w:val="0"/>
+        <w:autoSpaceDN w:val="0"/>
+        <w:adjustRightInd w:val="0"/>
+        <w:ind w:left="1440"/>
+        <w:rPr>
+          <w:rFonts w:ascii="Denk One" w:hAnsi="Denk One" w:cs="Times New Roman"/>
+          <w:color w:val="000000"/>
+        </w:rPr>
+      </w:pPr>
+      <w:r>
+        <w:rPr>
+          <w:rFonts w:ascii="Denk One" w:hAnsi="Denk One" w:cs="Times New Roman"/>
+          <w:color w:val="000000"/>
+        </w:rPr>
+        <w:t xml:space="preserve">there is a category bar where users can select one of 5 categories and they are taken to a </w:t>
+      </w:r>
+    </w:p>
+    <w:p>
+      <w:pPr>
+        <w:widowControl w:val="0"/>
+        <w:autoSpaceDE w:val="0"/>
+        <w:autoSpaceDN w:val="0"/>
+        <w:adjustRightInd w:val="0"/>
+        <w:ind w:left="1440"/>
+        <w:rPr>
+          <w:rFonts w:ascii="Denk One" w:hAnsi="Denk One" w:cs="Times New Roman"/>
+          <w:color w:val="000000"/>
+        </w:rPr>
+      </w:pPr>
+      <w:r>
+        <w:rPr>
+          <w:rFonts w:ascii="Denk One" w:hAnsi="Denk One" w:cs="Times New Roman"/>
+          <w:color w:val="000000"/>
+        </w:rPr>
+        <w:t xml:space="preserve">results page with all listings from that category. On every page but the login page there is also </w:t>
+      </w:r>
+    </w:p>
+    <w:p>
+      <w:pPr>
+        <w:widowControl w:val="0"/>
+        <w:autoSpaceDE w:val="0"/>
+        <w:autoSpaceDN w:val="0"/>
+        <w:adjustRightInd w:val="0"/>
+        <w:ind w:left="1440"/>
+        <w:rPr>
+          <w:rFonts w:ascii="Denk One" w:hAnsi="Denk One" w:cs="Times New Roman"/>
+          <w:color w:val="000000"/>
+        </w:rPr>
+      </w:pPr>
+      <w:r>
+        <w:rPr>
+          <w:rFonts w:ascii="Denk One" w:hAnsi="Denk One" w:cs="Times New Roman"/>
+          <w:color w:val="000000"/>
+        </w:rPr>
+        <w:t>a search bar that allows users to enter custom queries and all results matching those queries</w:t>
+      </w:r>
+    </w:p>
+    <w:p>
+      <w:pPr>
+        <w:widowControl w:val="0"/>
+        <w:autoSpaceDE w:val="0"/>
+        <w:autoSpaceDN w:val="0"/>
+        <w:adjustRightInd w:val="0"/>
+        <w:ind w:left="720" w:firstLine="720"/>
+        <w:rPr>
+          <w:rFonts w:ascii="Denk One" w:hAnsi="Denk One" w:cs="Times New Roman"/>
+          <w:color w:val="000000"/>
+        </w:rPr>
+      </w:pPr>
+      <w:r>
+        <w:rPr>
+          <w:rFonts w:ascii="Denk One" w:hAnsi="Denk One" w:cs="Times New Roman"/>
+          <w:color w:val="000000"/>
+        </w:rPr>
+        <w:t xml:space="preserve">are displayed with the option to filter by category. The problem was that I had to send the data </w:t>
+      </w:r>
+    </w:p>
+    <w:p>
+      <w:pPr>
+        <w:widowControl w:val="0"/>
+        <w:autoSpaceDE w:val="0"/>
+        <w:autoSpaceDN w:val="0"/>
+        <w:adjustRightInd w:val="0"/>
+        <w:ind w:left="1440"/>
+        <w:rPr>
+          <w:rFonts w:ascii="Denk One" w:hAnsi="Denk One" w:cs="Times New Roman"/>
+          <w:color w:val="000000"/>
+        </w:rPr>
+      </w:pPr>
+      <w:r>
+        <w:rPr>
+          <w:rFonts w:ascii="Denk One" w:hAnsi="Denk One" w:cs="Times New Roman"/>
+          <w:color w:val="000000"/>
+        </w:rPr>
+        <w:t>of which category was clicked or what search term was entered to the search results page</w:t>
+      </w:r>
+    </w:p>
+    <w:p>
+      <w:pPr>
+        <w:widowControl w:val="0"/>
+        <w:autoSpaceDE w:val="0"/>
+        <w:autoSpaceDN w:val="0"/>
+        <w:adjustRightInd w:val="0"/>
+        <w:ind w:left="1440"/>
+        <w:rPr>
+          <w:rFonts w:ascii="Denk One" w:hAnsi="Denk One" w:cs="Times New Roman"/>
+          <w:color w:val="000000"/>
+        </w:rPr>
+      </w:pPr>
+      <w:r>
+        <w:rPr>
+          <w:rFonts w:ascii="Denk One" w:hAnsi="Denk One" w:cs="Times New Roman"/>
+          <w:color w:val="000000"/>
+        </w:rPr>
+        <w:t>for further processing. I managed to do this with the 'window.location' method by manually</w:t>
+      </w:r>
+    </w:p>
+    <w:p>
+      <w:pPr>
+        <w:widowControl w:val="0"/>
+        <w:autoSpaceDE w:val="0"/>
+        <w:autoSpaceDN w:val="0"/>
+        <w:adjustRightInd w:val="0"/>
+        <w:ind w:left="1440"/>
+        <w:rPr>
+          <w:rFonts w:ascii="Denk One" w:hAnsi="Denk One" w:cs="Times New Roman"/>
+          <w:color w:val="000000"/>
+        </w:rPr>
+      </w:pPr>
+      <w:r>
+        <w:rPr>
+          <w:rFonts w:ascii="Denk One" w:hAnsi="Denk One" w:cs="Times New Roman"/>
+          <w:color w:val="000000"/>
+        </w:rPr>
+        <w:t xml:space="preserve">setting the url to 'searchResults.html?text' or  'searchResults.html?category' and then </w:t>
+      </w:r>
+    </w:p>
+    <w:p>
+      <w:pPr>
+        <w:widowControl w:val="0"/>
+        <w:autoSpaceDE w:val="0"/>
+        <w:autoSpaceDN w:val="0"/>
+        <w:adjustRightInd w:val="0"/>
+        <w:ind w:left="1440"/>
+        <w:rPr>
+          <w:rFonts w:ascii="Denk One" w:hAnsi="Denk One" w:cs="Times New Roman"/>
+          <w:kern w:val="1"/>
+        </w:rPr>
+      </w:pPr>
+      <w:r>
+        <w:rPr>
+          <w:rFonts w:ascii="Denk One" w:hAnsi="Denk One" w:cs="Times New Roman"/>
+          <w:color w:val="000000"/>
+        </w:rPr>
+        <w:t>extracting that extra string in search results.</w:t>
+      </w:r>
+    </w:p>
+    <w:p>
+      <w:pPr>
+        <w:widowControl w:val="0"/>
+        <w:autoSpaceDE w:val="0"/>
+        <w:autoSpaceDN w:val="0"/>
+        <w:adjustRightInd w:val="0"/>
+        <w:rPr>
+          <w:rFonts w:ascii="Times New Roman" w:hAnsi="Times New Roman" w:cs="Times New Roman"/>
+          <w:kern w:val="1"/>
+        </w:rPr>
+      </w:pPr>
+    </w:p>
+    <w:p>
+      <w:pPr>
+        <w:widowControl w:val="0"/>
+        <w:autoSpaceDE w:val="0"/>
+        <w:autoSpaceDN w:val="0"/>
+        <w:adjustRightInd w:val="0"/>
+        <w:ind w:left="720" w:firstLine="720"/>
+        <w:rPr>
+          <w:rFonts w:ascii="Denk One" w:hAnsi="Denk One" w:cs="Times New Roman"/>
+          <w:color w:val="000000"/>
+        </w:rPr>
+      </w:pPr>
+      <w:r>
+        <w:rPr>
+          <w:rFonts w:ascii="Denk One" w:hAnsi="Denk One" w:cs="Times New Roman"/>
+          <w:color w:val="000000"/>
+        </w:rPr>
+        <w:t>If we were to do this project again we would have a lot more communication between the</w:t>
+      </w:r>
+    </w:p>
+    <w:p>
+      <w:pPr>
+        <w:widowControl w:val="0"/>
+        <w:autoSpaceDE w:val="0"/>
+        <w:autoSpaceDN w:val="0"/>
+        <w:adjustRightInd w:val="0"/>
+        <w:ind w:left="720" w:firstLine="720"/>
+        <w:rPr>
+          <w:rFonts w:ascii="Denk One" w:hAnsi="Denk One" w:cs="Times New Roman"/>
+          <w:color w:val="000000"/>
+        </w:rPr>
+      </w:pPr>
+      <w:r>
+        <w:rPr>
+          <w:rFonts w:ascii="Denk One" w:hAnsi="Denk One" w:cs="Times New Roman"/>
+          <w:color w:val="000000"/>
+        </w:rPr>
+        <w:t xml:space="preserve">PHP development and the front end development. We would often try calling PHP files that </w:t>
+      </w:r>
+    </w:p>
+    <w:p>
+      <w:pPr>
+        <w:widowControl w:val="0"/>
+        <w:autoSpaceDE w:val="0"/>
+        <w:autoSpaceDN w:val="0"/>
+        <w:adjustRightInd w:val="0"/>
+        <w:ind w:left="720" w:firstLine="720"/>
+        <w:rPr>
+          <w:rFonts w:ascii="Denk One" w:hAnsi="Denk One" w:cs="Times New Roman"/>
+          <w:color w:val="000000"/>
+        </w:rPr>
+      </w:pPr>
+      <w:r>
+        <w:rPr>
+          <w:rFonts w:ascii="Denk One" w:hAnsi="Denk One" w:cs="Times New Roman"/>
+          <w:color w:val="000000"/>
+        </w:rPr>
+        <w:t xml:space="preserve">were </w:t>
+      </w:r>
+      <w:r>
+        <w:rPr>
+          <w:rFonts w:ascii="Denk One" w:hAnsi="Denk One" w:cs="Times New Roman"/>
+          <w:color w:val="000000"/>
+        </w:rPr>
+        <w:t xml:space="preserve">expecting  totally different input arguments than what was being supplied. Along with </w:t>
+      </w:r>
+    </w:p>
+    <w:p>
+      <w:pPr>
+        <w:widowControl w:val="0"/>
+        <w:autoSpaceDE w:val="0"/>
+        <w:autoSpaceDN w:val="0"/>
+        <w:adjustRightInd w:val="0"/>
+        <w:ind w:left="720" w:firstLine="720"/>
+        <w:rPr>
+          <w:rFonts w:ascii="Denk One" w:hAnsi="Denk One" w:cs="Times New Roman"/>
+          <w:color w:val="000000"/>
+        </w:rPr>
+      </w:pPr>
+      <w:r>
+        <w:rPr>
+          <w:rFonts w:ascii="Denk One" w:hAnsi="Denk One" w:cs="Times New Roman"/>
+          <w:color w:val="000000"/>
+        </w:rPr>
+        <w:t xml:space="preserve">this we would recommend following group structure: 2 MySQL/PHP devs, </w:t>
+      </w:r>
+    </w:p>
+    <w:p>
+      <w:pPr>
+        <w:widowControl w:val="0"/>
+        <w:autoSpaceDE w:val="0"/>
+        <w:autoSpaceDN w:val="0"/>
+        <w:adjustRightInd w:val="0"/>
+        <w:ind w:left="720" w:firstLine="720"/>
+        <w:rPr>
+          <w:rFonts w:ascii="Denk One" w:hAnsi="Denk One" w:cs="Times New Roman"/>
+          <w:color w:val="000000"/>
+        </w:rPr>
+      </w:pPr>
+      <w:r>
+        <w:rPr>
+          <w:rFonts w:ascii="Denk One" w:hAnsi="Denk One" w:cs="Times New Roman"/>
+          <w:color w:val="000000"/>
+        </w:rPr>
+        <w:t xml:space="preserve">2 HTML/JavaScript/PHP devs and 1 Android dev.  This allows for both the front and back end </w:t>
+      </w:r>
+    </w:p>
+    <w:p>
+      <w:pPr>
+        <w:widowControl w:val="0"/>
+        <w:autoSpaceDE w:val="0"/>
+        <w:autoSpaceDN w:val="0"/>
+        <w:adjustRightInd w:val="0"/>
+        <w:ind w:left="720" w:firstLine="720"/>
+        <w:rPr>
+          <w:rFonts w:ascii="Denk One" w:hAnsi="Denk One" w:cs="Times New Roman"/>
+          <w:color w:val="000000"/>
+        </w:rPr>
+      </w:pPr>
+      <w:r>
+        <w:rPr>
+          <w:rFonts w:ascii="Denk One" w:hAnsi="Denk One" w:cs="Times New Roman"/>
+          <w:color w:val="000000"/>
+        </w:rPr>
+        <w:t>structures to be created then had more than ample man power to work on the communication</w:t>
+      </w:r>
+    </w:p>
+    <w:p>
+      <w:pPr>
+        <w:widowControl w:val="0"/>
+        <w:autoSpaceDE w:val="0"/>
+        <w:autoSpaceDN w:val="0"/>
+        <w:adjustRightInd w:val="0"/>
+        <w:ind w:left="720" w:firstLine="720"/>
+        <w:rPr>
+          <w:rFonts w:ascii="Denk One" w:hAnsi="Denk One" w:cs="Times New Roman"/>
+          <w:color w:val="000000"/>
+        </w:rPr>
+      </w:pPr>
+      <w:r>
+        <w:rPr>
+          <w:rFonts w:ascii="Denk One" w:hAnsi="Denk One" w:cs="Times New Roman"/>
+          <w:color w:val="000000"/>
+        </w:rPr>
+        <w:t xml:space="preserve">between the two ends. We would have also designed a site with just the absolute core features </w:t>
+      </w:r>
+    </w:p>
+    <w:p>
+      <w:pPr>
+        <w:widowControl w:val="0"/>
+        <w:autoSpaceDE w:val="0"/>
+        <w:autoSpaceDN w:val="0"/>
+        <w:adjustRightInd w:val="0"/>
+        <w:ind w:left="720" w:firstLine="720"/>
+        <w:rPr>
+          <w:rFonts w:ascii="Denk One" w:hAnsi="Denk One" w:cs="Times New Roman"/>
+          <w:color w:val="000000"/>
+        </w:rPr>
+      </w:pPr>
+      <w:r>
+        <w:rPr>
+          <w:rFonts w:ascii="Denk One" w:hAnsi="Denk One" w:cs="Times New Roman"/>
+          <w:color w:val="000000"/>
+        </w:rPr>
+        <w:t xml:space="preserve">added. We had to cut a few features from our original design because they would have </w:t>
+      </w:r>
+    </w:p>
+    <w:p>
+      <w:pPr>
+        <w:widowControl w:val="0"/>
+        <w:autoSpaceDE w:val="0"/>
+        <w:autoSpaceDN w:val="0"/>
+        <w:adjustRightInd w:val="0"/>
+        <w:ind w:left="720" w:firstLine="720"/>
+        <w:rPr>
+          <w:rFonts w:ascii="Denk One" w:hAnsi="Denk One" w:cs="Times New Roman"/>
+          <w:color w:val="000000"/>
+        </w:rPr>
+      </w:pPr>
+      <w:r>
+        <w:rPr>
+          <w:rFonts w:ascii="Denk One" w:hAnsi="Denk One" w:cs="Times New Roman"/>
+          <w:color w:val="000000"/>
+        </w:rPr>
+        <w:t>simpl</w:t>
+      </w:r>
+      <w:r>
+        <w:rPr>
+          <w:rFonts w:ascii="Denk One" w:hAnsi="Denk One" w:cs="Times New Roman"/>
+          <w:color w:val="000000"/>
+        </w:rPr>
+        <w:t xml:space="preserve">y took to long to implement. We </w:t>
+      </w:r>
+      <w:r>
+        <w:rPr>
+          <w:rFonts w:ascii="Denk One" w:hAnsi="Denk One" w:cs="Times New Roman"/>
+          <w:color w:val="000000"/>
+        </w:rPr>
+        <w:t xml:space="preserve">would also recommend trying to complete one core </w:t>
+      </w:r>
+    </w:p>
+    <w:p>
+      <w:pPr>
+        <w:widowControl w:val="0"/>
+        <w:autoSpaceDE w:val="0"/>
+        <w:autoSpaceDN w:val="0"/>
+        <w:adjustRightInd w:val="0"/>
+        <w:ind w:left="720" w:firstLine="720"/>
+        <w:rPr>
+          <w:rFonts w:ascii="Denk One" w:hAnsi="Denk One" w:cs="Times New Roman"/>
+          <w:color w:val="000000"/>
+        </w:rPr>
+      </w:pPr>
+      <w:r>
+        <w:rPr>
+          <w:rFonts w:ascii="Denk One" w:hAnsi="Denk One" w:cs="Times New Roman"/>
+          <w:color w:val="000000"/>
+        </w:rPr>
+        <w:t>feature per week to evenly space out the work.</w:t>
+      </w:r>
+    </w:p>
+    <w:p>
+      <w:pPr>
         <w:pStyle w:val="Heading1"/>
+        <w:ind w:left="720" w:firstLine="720"/>
         <w:rPr>
           <w:rFonts w:ascii="Denk One" w:hAnsi="Denk One"/>
           <w:color w:val="0F243E" w:themeColor="text2" w:themeShade="80"/>
@@ -4620,24 +4598,6 @@
           <w:szCs w:val="40"/>
         </w:rPr>
       </w:pPr>
-      <w:r>
-        <w:rPr>
-          <w:rFonts w:ascii="Denk One" w:hAnsi="Denk One"/>
-          <w:color w:val="0F243E" w:themeColor="text2" w:themeShade="80"/>
-          <w:sz w:val="40"/>
-          <w:szCs w:val="40"/>
-        </w:rPr>
-        <w:tab/>
-      </w:r>
-      <w:r>
-        <w:rPr>
-          <w:rFonts w:ascii="Denk One" w:hAnsi="Denk One"/>
-          <w:color w:val="0F243E" w:themeColor="text2" w:themeShade="80"/>
-          <w:sz w:val="40"/>
-          <w:szCs w:val="40"/>
-        </w:rPr>
-        <w:tab/>
-      </w:r>
       <w:bookmarkStart w:id="12" w:name="_Toc248086854"/>
       <w:r>
         <w:rPr>
@@ -8058,7 +8018,7 @@
         <w:sz w:val="32"/>
         <w:szCs w:val="32"/>
       </w:rPr>
-      <w:t>2</w:t>
+      <w:t>6</w:t>
     </w:r>
     <w:r>
       <w:rPr>
@@ -9881,7 +9841,7 @@
 </file>
 
 <file path=customXml/itemProps1.xml><?xml version="1.0" encoding="utf-8"?>
-<ds:datastoreItem xmlns:ds="http://schemas.openxmlformats.org/officeDocument/2006/customXml" ds:itemID="{1794CBAF-CE5C-2843-8DD9-51AB6961D2CE}">
+<ds:datastoreItem xmlns:ds="http://schemas.openxmlformats.org/officeDocument/2006/customXml" ds:itemID="{A87CB1A0-DB4A-7F4E-A29C-1CEE02BDB9CB}">
   <ds:schemaRefs>
     <ds:schemaRef ds:uri="http://schemas.openxmlformats.org/officeDocument/2006/bibliography"/>
   </ds:schemaRefs>

</xml_diff>